<commit_message>
function description added in the last
</commit_message>
<xml_diff>
--- a/IFTOSI-API-Document.docx
+++ b/IFTOSI-API-Document.docx
@@ -6,8 +6,13 @@
       <w:pPr>
         <w:spacing w:after="0"/>
       </w:pPr>
-      <w:r>
-        <w:t>IFtoSi API’s</w:t>
+      <w:proofErr w:type="spellStart"/>
+      <w:r>
+        <w:t>IFtoSi</w:t>
+      </w:r>
+      <w:proofErr w:type="spellEnd"/>
+      <w:r>
+        <w:t xml:space="preserve"> API’s</w:t>
       </w:r>
       <w:r>
         <w:t xml:space="preserve"> Description</w:t>
@@ -30,7 +35,15 @@
       </w:r>
       <w:r>
         <w:tab/>
-        <w:t xml:space="preserve">a)Customer                 </w:t>
+        <w:t>a</w:t>
+      </w:r>
+      <w:proofErr w:type="gramStart"/>
+      <w:r>
+        <w:t>)Customer</w:t>
+      </w:r>
+      <w:proofErr w:type="gramEnd"/>
+      <w:r>
+        <w:t xml:space="preserve">                 </w:t>
       </w:r>
       <w:r>
         <w:tab/>
@@ -54,8 +67,13 @@
       </w:r>
       <w:r>
         <w:tab/>
-        <w:t>a)Diamond</w:t>
-      </w:r>
+        <w:t>a</w:t>
+      </w:r>
+      <w:proofErr w:type="gramStart"/>
+      <w:r>
+        <w:t>)Diamond</w:t>
+      </w:r>
+      <w:proofErr w:type="gramEnd"/>
       <w:r>
         <w:tab/>
       </w:r>
@@ -68,8 +86,13 @@
       </w:r>
       <w:r>
         <w:tab/>
-        <w:t>3)Jwellery</w:t>
-      </w:r>
+        <w:t>3)</w:t>
+      </w:r>
+      <w:proofErr w:type="spellStart"/>
+      <w:r>
+        <w:t>Jwellery</w:t>
+      </w:r>
+      <w:proofErr w:type="spellEnd"/>
     </w:p>
     <w:p>
       <w:pPr>
@@ -85,6 +108,7 @@
           <w:bCs/>
         </w:rPr>
       </w:pPr>
+      <w:proofErr w:type="gramStart"/>
       <w:r>
         <w:rPr>
           <w:b/>
@@ -97,7 +121,15 @@
           <w:b/>
           <w:bCs/>
         </w:rPr>
-        <w:t>Validate the</w:t>
+        <w:t>Validate</w:t>
+      </w:r>
+      <w:proofErr w:type="gramEnd"/>
+      <w:r>
+        <w:rPr>
+          <w:b/>
+          <w:bCs/>
+        </w:rPr>
+        <w:t xml:space="preserve"> the</w:t>
       </w:r>
       <w:r>
         <w:rPr>
@@ -151,11 +183,21 @@
         <w:tab/>
       </w:r>
       <w:r>
-        <w:t xml:space="preserve">-&gt; action = </w:t>
-      </w:r>
+        <w:t xml:space="preserve">-&gt; </w:t>
+      </w:r>
+      <w:proofErr w:type="gramStart"/>
+      <w:r>
+        <w:t>action</w:t>
+      </w:r>
+      <w:proofErr w:type="gramEnd"/>
+      <w:r>
+        <w:t xml:space="preserve"> = </w:t>
+      </w:r>
+      <w:proofErr w:type="spellStart"/>
       <w:r>
         <w:t>checkUser</w:t>
       </w:r>
+      <w:proofErr w:type="spellEnd"/>
       <w:r>
         <w:t>.</w:t>
       </w:r>
@@ -177,9 +219,11 @@
       <w:r>
         <w:t xml:space="preserve">-&gt; </w:t>
       </w:r>
+      <w:proofErr w:type="gramStart"/>
       <w:r>
         <w:t>mobile</w:t>
       </w:r>
+      <w:proofErr w:type="gramEnd"/>
       <w:r>
         <w:t xml:space="preserve"> </w:t>
       </w:r>
@@ -311,7 +355,15 @@
         <w:t>ddress&gt;</w:t>
       </w:r>
       <w:r>
-        <w:t>&amp;isvendor=</w:t>
+        <w:t>&amp;</w:t>
+      </w:r>
+      <w:proofErr w:type="spellStart"/>
+      <w:r>
+        <w:t>isvendor</w:t>
+      </w:r>
+      <w:proofErr w:type="spellEnd"/>
+      <w:r>
+        <w:t>=</w:t>
       </w:r>
       <w:r>
         <w:t>&lt;type of user&gt;</w:t>
@@ -347,8 +399,13 @@
         <w:t>-&gt;action=</w:t>
       </w:r>
       <w:r>
-        <w:t xml:space="preserve"> userReg</w:t>
-      </w:r>
+        <w:t xml:space="preserve"> </w:t>
+      </w:r>
+      <w:proofErr w:type="spellStart"/>
+      <w:r>
+        <w:t>userReg</w:t>
+      </w:r>
+      <w:proofErr w:type="spellEnd"/>
       <w:r>
         <w:t>.</w:t>
       </w:r>
@@ -437,7 +494,15 @@
         <w:tab/>
       </w:r>
       <w:r>
-        <w:t>-&gt;isvendor= Type of User----   0-Customer, 1-Vendor</w:t>
+        <w:t>-&gt;</w:t>
+      </w:r>
+      <w:proofErr w:type="spellStart"/>
+      <w:r>
+        <w:t>isvendor</w:t>
+      </w:r>
+      <w:proofErr w:type="spellEnd"/>
+      <w:r>
+        <w:t>= Type of User----   0-Customer, 1-Vendor</w:t>
       </w:r>
     </w:p>
     <w:p>
@@ -470,7 +535,28 @@
       </w:r>
       <w:r>
         <w:tab/>
-        <w:t>=&gt;If isvendor value is found then email,name,mobile number values are inserted in vendor table</w:t>
+        <w:t xml:space="preserve">=&gt;If </w:t>
+      </w:r>
+      <w:proofErr w:type="spellStart"/>
+      <w:r>
+        <w:t>isvendor</w:t>
+      </w:r>
+      <w:proofErr w:type="spellEnd"/>
+      <w:r>
+        <w:t xml:space="preserve"> value is found then </w:t>
+      </w:r>
+      <w:proofErr w:type="spellStart"/>
+      <w:r>
+        <w:t>email</w:t>
+      </w:r>
+      <w:proofErr w:type="gramStart"/>
+      <w:r>
+        <w:t>,name,mobile</w:t>
+      </w:r>
+      <w:proofErr w:type="spellEnd"/>
+      <w:proofErr w:type="gramEnd"/>
+      <w:r>
+        <w:t xml:space="preserve"> number values are inserted in vendor table</w:t>
       </w:r>
       <w:r>
         <w:t xml:space="preserve"> otherwise user table is updated.</w:t>
@@ -585,9 +671,11 @@
       <w:r>
         <w:t xml:space="preserve"> </w:t>
       </w:r>
+      <w:proofErr w:type="spellStart"/>
       <w:r>
         <w:t>udtVProfile</w:t>
       </w:r>
+      <w:proofErr w:type="spellEnd"/>
     </w:p>
     <w:p>
       <w:pPr>
@@ -605,9 +693,13 @@
       <w:r>
         <w:t>-&gt;</w:t>
       </w:r>
+      <w:proofErr w:type="spellStart"/>
+      <w:proofErr w:type="gramStart"/>
       <w:r>
         <w:t>dt</w:t>
       </w:r>
+      <w:proofErr w:type="spellEnd"/>
+      <w:proofErr w:type="gramEnd"/>
       <w:r>
         <w:t xml:space="preserve">= </w:t>
       </w:r>
@@ -624,19 +716,37 @@
         <w:ind w:left="1440" w:firstLine="720"/>
       </w:pPr>
       <w:r>
-        <w:t>-&gt;result=array of (logobile,</w:t>
+        <w:t>-&gt;result=array of (</w:t>
+      </w:r>
+      <w:proofErr w:type="spellStart"/>
+      <w:r>
+        <w:t>logobile</w:t>
+      </w:r>
+      <w:proofErr w:type="spellEnd"/>
+      <w:r>
+        <w:t>,</w:t>
       </w:r>
       <w:r>
         <w:t xml:space="preserve"> </w:t>
       </w:r>
-      <w:r>
-        <w:t>orgname,</w:t>
+      <w:proofErr w:type="spellStart"/>
+      <w:r>
+        <w:t>orgname</w:t>
+      </w:r>
+      <w:proofErr w:type="spellEnd"/>
+      <w:r>
+        <w:t>,</w:t>
       </w:r>
       <w:r>
         <w:t xml:space="preserve"> </w:t>
       </w:r>
-      <w:r>
-        <w:t>fulladd,</w:t>
+      <w:proofErr w:type="spellStart"/>
+      <w:r>
+        <w:t>fulladd</w:t>
+      </w:r>
+      <w:proofErr w:type="spellEnd"/>
+      <w:r>
+        <w:t>,</w:t>
       </w:r>
       <w:r>
         <w:t xml:space="preserve"> </w:t>
@@ -653,8 +763,13 @@
       <w:r>
         <w:t xml:space="preserve"> </w:t>
       </w:r>
-      <w:r>
-        <w:t>pincode,</w:t>
+      <w:proofErr w:type="spellStart"/>
+      <w:r>
+        <w:t>pincode</w:t>
+      </w:r>
+      <w:proofErr w:type="spellEnd"/>
+      <w:r>
+        <w:t>,</w:t>
       </w:r>
     </w:p>
     <w:p>
@@ -668,8 +783,13 @@
       <w:r>
         <w:t xml:space="preserve"> </w:t>
       </w:r>
-      <w:r>
-        <w:t>city,</w:t>
+      <w:proofErr w:type="gramStart"/>
+      <w:r>
+        <w:t>city</w:t>
+      </w:r>
+      <w:proofErr w:type="gramEnd"/>
+      <w:r>
+        <w:t>,</w:t>
       </w:r>
       <w:r>
         <w:t xml:space="preserve"> </w:t>
@@ -686,32 +806,57 @@
       <w:r>
         <w:t xml:space="preserve"> </w:t>
       </w:r>
-      <w:r>
-        <w:t>tel,</w:t>
+      <w:proofErr w:type="spellStart"/>
+      <w:r>
+        <w:t>tel</w:t>
+      </w:r>
+      <w:proofErr w:type="spellEnd"/>
+      <w:r>
+        <w:t>,</w:t>
       </w:r>
       <w:r>
         <w:t xml:space="preserve"> </w:t>
       </w:r>
-      <w:r>
-        <w:t>altmail,</w:t>
+      <w:proofErr w:type="spellStart"/>
+      <w:r>
+        <w:t>altmail</w:t>
+      </w:r>
+      <w:proofErr w:type="spellEnd"/>
+      <w:r>
+        <w:t>,</w:t>
       </w:r>
       <w:r>
         <w:t xml:space="preserve"> </w:t>
       </w:r>
-      <w:r>
-        <w:t>ofcity,</w:t>
+      <w:proofErr w:type="spellStart"/>
+      <w:r>
+        <w:t>ofcity</w:t>
+      </w:r>
+      <w:proofErr w:type="spellEnd"/>
+      <w:r>
+        <w:t>,</w:t>
       </w:r>
       <w:r>
         <w:t xml:space="preserve"> </w:t>
       </w:r>
-      <w:r>
-        <w:t>ofcountry,</w:t>
+      <w:proofErr w:type="spellStart"/>
+      <w:r>
+        <w:t>ofcountry</w:t>
+      </w:r>
+      <w:proofErr w:type="spellEnd"/>
+      <w:r>
+        <w:t>,</w:t>
       </w:r>
       <w:r>
         <w:t xml:space="preserve"> </w:t>
       </w:r>
-      <w:r>
-        <w:t>cperson,</w:t>
+      <w:proofErr w:type="spellStart"/>
+      <w:r>
+        <w:t>cperson</w:t>
+      </w:r>
+      <w:proofErr w:type="spellEnd"/>
+      <w:r>
+        <w:t>,</w:t>
       </w:r>
     </w:p>
     <w:p>
@@ -725,14 +870,24 @@
       <w:r>
         <w:t xml:space="preserve"> </w:t>
       </w:r>
-      <w:r>
-        <w:t>position,</w:t>
+      <w:proofErr w:type="gramStart"/>
+      <w:r>
+        <w:t>position</w:t>
+      </w:r>
+      <w:proofErr w:type="gramEnd"/>
+      <w:r>
+        <w:t>,</w:t>
       </w:r>
       <w:r>
         <w:t xml:space="preserve"> </w:t>
       </w:r>
-      <w:r>
-        <w:t>cmobile,</w:t>
+      <w:proofErr w:type="spellStart"/>
+      <w:r>
+        <w:t>cmobile</w:t>
+      </w:r>
+      <w:proofErr w:type="spellEnd"/>
+      <w:r>
+        <w:t>,</w:t>
       </w:r>
       <w:r>
         <w:t xml:space="preserve"> </w:t>
@@ -743,20 +898,35 @@
       <w:r>
         <w:t xml:space="preserve"> </w:t>
       </w:r>
-      <w:r>
-        <w:t>memcert,</w:t>
+      <w:proofErr w:type="spellStart"/>
+      <w:r>
+        <w:t>memcert</w:t>
+      </w:r>
+      <w:proofErr w:type="spellEnd"/>
+      <w:r>
+        <w:t>,</w:t>
       </w:r>
       <w:r>
         <w:t xml:space="preserve"> </w:t>
       </w:r>
-      <w:r>
-        <w:t>bdbc,othbdbc,vat,</w:t>
+      <w:proofErr w:type="spellStart"/>
+      <w:r>
+        <w:t>bdbc,othbdbc,vat</w:t>
+      </w:r>
+      <w:proofErr w:type="spellEnd"/>
+      <w:r>
+        <w:t>,</w:t>
       </w:r>
       <w:r>
         <w:t xml:space="preserve"> </w:t>
       </w:r>
-      <w:r>
-        <w:t>wbst,</w:t>
+      <w:proofErr w:type="spellStart"/>
+      <w:r>
+        <w:t>wbst</w:t>
+      </w:r>
+      <w:proofErr w:type="spellEnd"/>
+      <w:r>
+        <w:t>,</w:t>
       </w:r>
     </w:p>
     <w:p>
@@ -767,14 +937,24 @@
       <w:r>
         <w:t xml:space="preserve">     </w:t>
       </w:r>
-      <w:r>
-        <w:t>landline,</w:t>
+      <w:proofErr w:type="gramStart"/>
+      <w:r>
+        <w:t>landline</w:t>
+      </w:r>
+      <w:proofErr w:type="gramEnd"/>
+      <w:r>
+        <w:t>,</w:t>
       </w:r>
       <w:r>
         <w:t xml:space="preserve"> </w:t>
       </w:r>
-      <w:r>
-        <w:t>mdbw,</w:t>
+      <w:proofErr w:type="spellStart"/>
+      <w:r>
+        <w:t>mdbw</w:t>
+      </w:r>
+      <w:proofErr w:type="spellEnd"/>
+      <w:r>
+        <w:t>,</w:t>
       </w:r>
       <w:r>
         <w:t xml:space="preserve"> </w:t>
@@ -791,8 +971,13 @@
       <w:r>
         <w:t xml:space="preserve"> </w:t>
       </w:r>
-      <w:r>
-        <w:t>tovr,</w:t>
+      <w:proofErr w:type="spellStart"/>
+      <w:r>
+        <w:t>tovr</w:t>
+      </w:r>
+      <w:proofErr w:type="spellEnd"/>
+      <w:r>
+        <w:t>,</w:t>
       </w:r>
       <w:r>
         <w:t xml:space="preserve"> </w:t>
@@ -803,9 +988,11 @@
       <w:r>
         <w:t xml:space="preserve"> </w:t>
       </w:r>
+      <w:proofErr w:type="spellStart"/>
       <w:r>
         <w:t>lng</w:t>
       </w:r>
+      <w:proofErr w:type="spellEnd"/>
       <w:r>
         <w:t>,</w:t>
       </w:r>
@@ -825,7 +1012,15 @@
         <w:ind w:left="3600"/>
       </w:pPr>
       <w:r>
-        <w:t xml:space="preserve">    dob, username</w:t>
+        <w:t xml:space="preserve">    </w:t>
+      </w:r>
+      <w:proofErr w:type="gramStart"/>
+      <w:r>
+        <w:t>dob</w:t>
+      </w:r>
+      <w:proofErr w:type="gramEnd"/>
+      <w:r>
+        <w:t>, username</w:t>
       </w:r>
       <w:r>
         <w:t>)</w:t>
@@ -923,8 +1118,13 @@
         <w:tab/>
       </w:r>
       <w:r>
-        <w:t>-&gt;action= logUser</w:t>
-      </w:r>
+        <w:t xml:space="preserve">-&gt;action= </w:t>
+      </w:r>
+      <w:proofErr w:type="spellStart"/>
+      <w:r>
+        <w:t>logUser</w:t>
+      </w:r>
+      <w:proofErr w:type="spellEnd"/>
     </w:p>
     <w:p>
       <w:pPr>
@@ -1085,9 +1285,11 @@
       <w:r>
         <w:t xml:space="preserve">-&gt;action= </w:t>
       </w:r>
+      <w:proofErr w:type="spellStart"/>
       <w:r>
         <w:t>updatePass</w:t>
       </w:r>
+      <w:proofErr w:type="spellEnd"/>
     </w:p>
     <w:p>
       <w:pPr>
@@ -1208,9 +1410,11 @@
       <w:r>
         <w:t xml:space="preserve">-&gt;action= </w:t>
       </w:r>
+      <w:proofErr w:type="spellStart"/>
       <w:r>
         <w:t>deactUser</w:t>
       </w:r>
+      <w:proofErr w:type="spellEnd"/>
     </w:p>
     <w:p>
       <w:pPr>
@@ -1319,9 +1523,11 @@
       <w:r>
         <w:t xml:space="preserve">-&gt;action= </w:t>
       </w:r>
+      <w:proofErr w:type="spellStart"/>
       <w:r>
         <w:t>actUser</w:t>
       </w:r>
+      <w:proofErr w:type="spellEnd"/>
     </w:p>
     <w:p>
       <w:pPr>
@@ -1425,9 +1631,11 @@
       <w:r>
         <w:t xml:space="preserve">-&gt;action= </w:t>
       </w:r>
+      <w:proofErr w:type="spellStart"/>
       <w:r>
         <w:t>viewAll</w:t>
       </w:r>
+      <w:proofErr w:type="spellEnd"/>
     </w:p>
     <w:p>
       <w:pPr>
@@ -1445,9 +1653,11 @@
       <w:r>
         <w:t>-&gt;</w:t>
       </w:r>
+      <w:proofErr w:type="spellStart"/>
       <w:r>
         <w:t>uid</w:t>
       </w:r>
+      <w:proofErr w:type="spellEnd"/>
       <w:r>
         <w:t xml:space="preserve">= </w:t>
       </w:r>
@@ -1539,7 +1749,15 @@
         <w:t>&gt;</w:t>
       </w:r>
       <w:r>
-        <w:t>&amp;product_id=</w:t>
+        <w:t>&amp;</w:t>
+      </w:r>
+      <w:proofErr w:type="spellStart"/>
+      <w:r>
+        <w:t>product_id</w:t>
+      </w:r>
+      <w:proofErr w:type="spellEnd"/>
+      <w:r>
+        <w:t>=</w:t>
       </w:r>
       <w:r>
         <w:t>&lt;Product code&gt;</w:t>
@@ -1562,9 +1780,11 @@
       <w:r>
         <w:t xml:space="preserve">-&gt;action= </w:t>
       </w:r>
+      <w:proofErr w:type="spellStart"/>
       <w:r>
         <w:t>filLog</w:t>
       </w:r>
+      <w:proofErr w:type="spellEnd"/>
     </w:p>
     <w:p>
       <w:pPr>
@@ -1582,9 +1802,11 @@
       <w:r>
         <w:t>-&gt;</w:t>
       </w:r>
+      <w:proofErr w:type="spellStart"/>
       <w:r>
         <w:t>uid</w:t>
       </w:r>
+      <w:proofErr w:type="spellEnd"/>
       <w:r>
         <w:t>=</w:t>
       </w:r>
@@ -1601,31 +1823,43 @@
         <w:ind w:left="1440" w:firstLine="720"/>
       </w:pPr>
       <w:r>
-        <w:t>-&gt;vid=Vendor Id</w:t>
-      </w:r>
-    </w:p>
-    <w:p>
-      <w:pPr>
-        <w:spacing w:after="0"/>
-      </w:pPr>
-      <w:r>
-        <w:tab/>
-      </w:r>
-      <w:r>
-        <w:tab/>
-      </w:r>
-      <w:r>
-        <w:tab/>
-      </w:r>
-      <w:r>
         <w:t>-&gt;</w:t>
       </w:r>
+      <w:proofErr w:type="spellStart"/>
+      <w:r>
+        <w:t>vid</w:t>
+      </w:r>
+      <w:proofErr w:type="spellEnd"/>
+      <w:r>
+        <w:t>=Vendor Id</w:t>
+      </w:r>
+    </w:p>
+    <w:p>
+      <w:pPr>
+        <w:spacing w:after="0"/>
+      </w:pPr>
+      <w:r>
+        <w:tab/>
+      </w:r>
+      <w:r>
+        <w:tab/>
+      </w:r>
+      <w:r>
+        <w:tab/>
+      </w:r>
+      <w:r>
+        <w:t>-&gt;</w:t>
+      </w:r>
+      <w:proofErr w:type="spellStart"/>
+      <w:proofErr w:type="gramStart"/>
       <w:r>
         <w:t>p</w:t>
       </w:r>
       <w:r>
         <w:t>id</w:t>
       </w:r>
+      <w:proofErr w:type="spellEnd"/>
+      <w:proofErr w:type="gramEnd"/>
       <w:r>
         <w:t>= Unique product id number</w:t>
       </w:r>
@@ -1665,7 +1899,23 @@
           <w:b/>
           <w:bCs/>
         </w:rPr>
-        <w:t xml:space="preserve">9) View Log For vendor specific </w:t>
+        <w:t xml:space="preserve">9) View Log </w:t>
+      </w:r>
+      <w:proofErr w:type="gramStart"/>
+      <w:r>
+        <w:rPr>
+          <w:b/>
+          <w:bCs/>
+        </w:rPr>
+        <w:t>For</w:t>
+      </w:r>
+      <w:proofErr w:type="gramEnd"/>
+      <w:r>
+        <w:rPr>
+          <w:b/>
+          <w:bCs/>
+        </w:rPr>
+        <w:t xml:space="preserve"> vendor specific </w:t>
       </w:r>
     </w:p>
     <w:p>
@@ -1712,9 +1962,11 @@
       <w:r>
         <w:t xml:space="preserve">-&gt;action= </w:t>
       </w:r>
+      <w:proofErr w:type="spellStart"/>
       <w:r>
         <w:t>viewLog</w:t>
       </w:r>
+      <w:proofErr w:type="spellEnd"/>
     </w:p>
     <w:p>
       <w:pPr>
@@ -1732,9 +1984,11 @@
       <w:r>
         <w:t>-&gt;</w:t>
       </w:r>
+      <w:proofErr w:type="spellStart"/>
       <w:r>
         <w:t>vid</w:t>
       </w:r>
+      <w:proofErr w:type="spellEnd"/>
       <w:r>
         <w:t>=</w:t>
       </w:r>
@@ -1885,9 +2139,11 @@
       <w:r>
         <w:t xml:space="preserve">-&gt;action= </w:t>
       </w:r>
+      <w:proofErr w:type="spellStart"/>
       <w:r>
         <w:t>addVendorPrdInfo</w:t>
       </w:r>
+      <w:proofErr w:type="spellEnd"/>
     </w:p>
     <w:p>
       <w:pPr>
@@ -1897,14 +2153,24 @@
       <w:r>
         <w:t>-&gt;</w:t>
       </w:r>
+      <w:proofErr w:type="spellStart"/>
       <w:r>
         <w:t>dt</w:t>
       </w:r>
+      <w:proofErr w:type="spellEnd"/>
       <w:r>
         <w:t xml:space="preserve">= </w:t>
       </w:r>
       <w:r>
-        <w:t>array of(pid,vid,vp,vq,vc,vr,af)</w:t>
+        <w:t>array of(</w:t>
+      </w:r>
+      <w:proofErr w:type="spellStart"/>
+      <w:r>
+        <w:t>pid,vid,vp,vq,vc,vr,af</w:t>
+      </w:r>
+      <w:proofErr w:type="spellEnd"/>
+      <w:r>
+        <w:t>)</w:t>
       </w:r>
     </w:p>
     <w:p>
@@ -2033,29 +2299,36 @@
       <w:r>
         <w:t xml:space="preserve">-&gt;action= </w:t>
       </w:r>
+      <w:proofErr w:type="spellStart"/>
       <w:r>
         <w:t>getVproducts</w:t>
       </w:r>
-    </w:p>
-    <w:p>
-      <w:pPr>
-        <w:spacing w:after="0"/>
-      </w:pPr>
-      <w:r>
-        <w:tab/>
-      </w:r>
-      <w:r>
-        <w:tab/>
-      </w:r>
-      <w:r>
-        <w:tab/>
-      </w:r>
-      <w:r>
-        <w:t>-&gt;v</w:t>
+      <w:proofErr w:type="spellEnd"/>
+    </w:p>
+    <w:p>
+      <w:pPr>
+        <w:spacing w:after="0"/>
+      </w:pPr>
+      <w:r>
+        <w:tab/>
+      </w:r>
+      <w:r>
+        <w:tab/>
+      </w:r>
+      <w:r>
+        <w:tab/>
+      </w:r>
+      <w:r>
+        <w:t>-&gt;</w:t>
+      </w:r>
+      <w:proofErr w:type="spellStart"/>
+      <w:r>
+        <w:t>v</w:t>
       </w:r>
       <w:r>
         <w:t>id</w:t>
       </w:r>
+      <w:proofErr w:type="spellEnd"/>
       <w:r>
         <w:t xml:space="preserve">= </w:t>
       </w:r>
@@ -2185,10 +2458,20 @@
         <w:t xml:space="preserve"> Identity</w:t>
       </w:r>
       <w:r>
-        <w:t>&gt;&amp;p</w:t>
-      </w:r>
-      <w:r>
-        <w:t>id=</w:t>
+        <w:t>&gt;&amp;</w:t>
+      </w:r>
+      <w:proofErr w:type="spellStart"/>
+      <w:proofErr w:type="gramStart"/>
+      <w:r>
+        <w:t>p</w:t>
+      </w:r>
+      <w:r>
+        <w:t>id</w:t>
+      </w:r>
+      <w:proofErr w:type="spellEnd"/>
+      <w:proofErr w:type="gramEnd"/>
+      <w:r>
+        <w:t>=</w:t>
       </w:r>
       <w:r>
         <w:t>&lt;</w:t>
@@ -2200,8 +2483,13 @@
         <w:t>Code&gt;</w:t>
       </w:r>
       <w:r>
-        <w:t>&amp;vp</w:t>
-      </w:r>
+        <w:t>&amp;</w:t>
+      </w:r>
+      <w:proofErr w:type="spellStart"/>
+      <w:r>
+        <w:t>vp</w:t>
+      </w:r>
+      <w:proofErr w:type="spellEnd"/>
       <w:r>
         <w:t>=</w:t>
       </w:r>
@@ -2209,8 +2497,13 @@
         <w:t>&lt;Cost Vendor Offering&gt;</w:t>
       </w:r>
       <w:r>
-        <w:t>&amp;vq</w:t>
-      </w:r>
+        <w:t>&amp;</w:t>
+      </w:r>
+      <w:proofErr w:type="spellStart"/>
+      <w:r>
+        <w:t>vq</w:t>
+      </w:r>
+      <w:proofErr w:type="spellEnd"/>
       <w:r>
         <w:t>=</w:t>
       </w:r>
@@ -2224,8 +2517,13 @@
         <w:t>&gt;</w:t>
       </w:r>
       <w:r>
-        <w:t>&amp;af</w:t>
-      </w:r>
+        <w:t>&amp;</w:t>
+      </w:r>
+      <w:proofErr w:type="spellStart"/>
+      <w:r>
+        <w:t>af</w:t>
+      </w:r>
+      <w:proofErr w:type="spellEnd"/>
       <w:r>
         <w:t>=</w:t>
       </w:r>
@@ -2263,9 +2561,11 @@
       <w:r>
         <w:t xml:space="preserve">-&gt;action= </w:t>
       </w:r>
+      <w:proofErr w:type="spellStart"/>
       <w:r>
         <w:t>updateProductInfo</w:t>
       </w:r>
+      <w:proofErr w:type="spellEnd"/>
     </w:p>
     <w:p>
       <w:pPr>
@@ -2283,8 +2583,13 @@
       <w:r>
         <w:t>-&gt;</w:t>
       </w:r>
-      <w:r>
-        <w:t xml:space="preserve">vid= </w:t>
+      <w:proofErr w:type="spellStart"/>
+      <w:r>
+        <w:t>vid</w:t>
+      </w:r>
+      <w:proofErr w:type="spellEnd"/>
+      <w:r>
+        <w:t xml:space="preserve">= </w:t>
       </w:r>
       <w:r>
         <w:t>User</w:t>
@@ -2308,48 +2613,72 @@
         <w:tab/>
       </w:r>
       <w:r>
-        <w:t>-&gt;pid= Unique Product Identity Code</w:t>
-      </w:r>
-    </w:p>
-    <w:p>
-      <w:pPr>
-        <w:spacing w:after="0"/>
-      </w:pPr>
-      <w:r>
-        <w:tab/>
-      </w:r>
-      <w:r>
-        <w:tab/>
-      </w:r>
-      <w:r>
-        <w:tab/>
-      </w:r>
-      <w:r>
-        <w:t>-&gt;vp= Vendor Offering Price</w:t>
-      </w:r>
-    </w:p>
-    <w:p>
-      <w:pPr>
-        <w:spacing w:after="0"/>
-      </w:pPr>
-      <w:r>
-        <w:tab/>
-      </w:r>
-      <w:r>
-        <w:tab/>
-      </w:r>
-      <w:r>
-        <w:tab/>
-      </w:r>
-      <w:r>
         <w:t>-&gt;</w:t>
       </w:r>
+      <w:proofErr w:type="spellStart"/>
+      <w:proofErr w:type="gramStart"/>
+      <w:r>
+        <w:t>pid</w:t>
+      </w:r>
+      <w:proofErr w:type="spellEnd"/>
+      <w:proofErr w:type="gramEnd"/>
+      <w:r>
+        <w:t>= Unique Product Identity Code</w:t>
+      </w:r>
+    </w:p>
+    <w:p>
+      <w:pPr>
+        <w:spacing w:after="0"/>
+      </w:pPr>
+      <w:r>
+        <w:tab/>
+      </w:r>
+      <w:r>
+        <w:tab/>
+      </w:r>
+      <w:r>
+        <w:tab/>
+      </w:r>
+      <w:r>
+        <w:t>-&gt;</w:t>
+      </w:r>
+      <w:proofErr w:type="spellStart"/>
+      <w:proofErr w:type="gramStart"/>
+      <w:r>
+        <w:t>vp</w:t>
+      </w:r>
+      <w:proofErr w:type="spellEnd"/>
+      <w:proofErr w:type="gramEnd"/>
+      <w:r>
+        <w:t>= Vendor Offering Price</w:t>
+      </w:r>
+    </w:p>
+    <w:p>
+      <w:pPr>
+        <w:spacing w:after="0"/>
+      </w:pPr>
+      <w:r>
+        <w:tab/>
+      </w:r>
+      <w:r>
+        <w:tab/>
+      </w:r>
+      <w:r>
+        <w:tab/>
+      </w:r>
+      <w:r>
+        <w:t>-&gt;</w:t>
+      </w:r>
       <w:r>
         <w:t xml:space="preserve"> </w:t>
       </w:r>
+      <w:proofErr w:type="spellStart"/>
+      <w:proofErr w:type="gramStart"/>
       <w:r>
         <w:t>vq</w:t>
       </w:r>
+      <w:proofErr w:type="spellEnd"/>
+      <w:proofErr w:type="gramEnd"/>
       <w:r>
         <w:t xml:space="preserve">= </w:t>
       </w:r>
@@ -2371,7 +2700,17 @@
         <w:tab/>
       </w:r>
       <w:r>
-        <w:t>-&gt;af= Product is in Show list or Hidden</w:t>
+        <w:t>-&gt;</w:t>
+      </w:r>
+      <w:proofErr w:type="spellStart"/>
+      <w:proofErr w:type="gramStart"/>
+      <w:r>
+        <w:t>af</w:t>
+      </w:r>
+      <w:proofErr w:type="spellEnd"/>
+      <w:proofErr w:type="gramEnd"/>
+      <w:r>
+        <w:t>= Product is in Show list or Hidden</w:t>
       </w:r>
     </w:p>
     <w:p>
@@ -2418,13 +2757,29 @@
         <w:t xml:space="preserve"> name&gt;</w:t>
       </w:r>
       <w:r>
-        <w:t>&amp;sname=</w:t>
+        <w:t>&amp;</w:t>
+      </w:r>
+      <w:proofErr w:type="spellStart"/>
+      <w:r>
+        <w:t>sname</w:t>
+      </w:r>
+      <w:proofErr w:type="spellEnd"/>
+      <w:r>
+        <w:t>=</w:t>
       </w:r>
       <w:r>
         <w:t>&lt;state name&gt;</w:t>
       </w:r>
       <w:r>
-        <w:t>&amp;cityname=</w:t>
+        <w:t>&amp;</w:t>
+      </w:r>
+      <w:proofErr w:type="spellStart"/>
+      <w:r>
+        <w:t>cityname</w:t>
+      </w:r>
+      <w:proofErr w:type="spellEnd"/>
+      <w:r>
+        <w:t>=</w:t>
       </w:r>
       <w:r>
         <w:t>&lt;name of the city&gt;</w:t>
@@ -2460,29 +2815,38 @@
       <w:r>
         <w:t xml:space="preserve">-&gt;action= </w:t>
       </w:r>
+      <w:proofErr w:type="spellStart"/>
       <w:r>
         <w:t>addCity</w:t>
       </w:r>
-    </w:p>
-    <w:p>
-      <w:pPr>
-        <w:spacing w:after="0"/>
-      </w:pPr>
-      <w:r>
-        <w:tab/>
-      </w:r>
-      <w:r>
-        <w:tab/>
-      </w:r>
-      <w:r>
-        <w:tab/>
-      </w:r>
-      <w:r>
-        <w:t>-&gt; c</w:t>
+      <w:proofErr w:type="spellEnd"/>
+    </w:p>
+    <w:p>
+      <w:pPr>
+        <w:spacing w:after="0"/>
+      </w:pPr>
+      <w:r>
+        <w:tab/>
+      </w:r>
+      <w:r>
+        <w:tab/>
+      </w:r>
+      <w:r>
+        <w:tab/>
+      </w:r>
+      <w:r>
+        <w:t xml:space="preserve">-&gt; </w:t>
+      </w:r>
+      <w:proofErr w:type="spellStart"/>
+      <w:proofErr w:type="gramStart"/>
+      <w:r>
+        <w:t>c</w:t>
       </w:r>
       <w:r>
         <w:t>name</w:t>
       </w:r>
+      <w:proofErr w:type="spellEnd"/>
+      <w:proofErr w:type="gramEnd"/>
       <w:r>
         <w:t xml:space="preserve">= Country </w:t>
       </w:r>
@@ -2507,11 +2871,16 @@
         <w:tab/>
       </w:r>
       <w:r>
-        <w:t>-&gt;c</w:t>
+        <w:t>-&gt;</w:t>
+      </w:r>
+      <w:proofErr w:type="spellStart"/>
+      <w:r>
+        <w:t>c</w:t>
       </w:r>
       <w:r>
         <w:t>ityname</w:t>
       </w:r>
+      <w:proofErr w:type="spellEnd"/>
       <w:r>
         <w:t>= Name of the city where vendor is handling his business</w:t>
       </w:r>
@@ -2548,11 +2917,16 @@
         <w:tab/>
       </w:r>
       <w:r>
-        <w:t>-&gt;s</w:t>
+        <w:t>-&gt;</w:t>
+      </w:r>
+      <w:proofErr w:type="spellStart"/>
+      <w:r>
+        <w:t>s</w:t>
       </w:r>
       <w:r>
         <w:t>name</w:t>
       </w:r>
+      <w:proofErr w:type="spellEnd"/>
       <w:r>
         <w:t xml:space="preserve">= State </w:t>
       </w:r>
@@ -2593,7 +2967,17 @@
       </w:r>
       <w:r>
         <w:tab/>
-        <w:t>-&gt;lng= L</w:t>
+        <w:t>-&gt;</w:t>
+      </w:r>
+      <w:proofErr w:type="spellStart"/>
+      <w:proofErr w:type="gramStart"/>
+      <w:r>
+        <w:t>lng</w:t>
+      </w:r>
+      <w:proofErr w:type="spellEnd"/>
+      <w:proofErr w:type="gramEnd"/>
+      <w:r>
+        <w:t>= L</w:t>
       </w:r>
       <w:r>
         <w:t xml:space="preserve">ongitude </w:t>
@@ -2717,7 +3101,11 @@
         <w:tab/>
       </w:r>
       <w:r>
-        <w:t>-&gt;action= view</w:t>
+        <w:t xml:space="preserve">-&gt;action= </w:t>
+      </w:r>
+      <w:proofErr w:type="spellStart"/>
+      <w:r>
+        <w:t>view</w:t>
       </w:r>
       <w:r>
         <w:t>by</w:t>
@@ -2725,6 +3113,7 @@
       <w:r>
         <w:t>City</w:t>
       </w:r>
+      <w:proofErr w:type="spellEnd"/>
     </w:p>
     <w:p>
       <w:pPr>
@@ -2742,9 +3131,11 @@
       <w:r>
         <w:t>-&gt;</w:t>
       </w:r>
+      <w:proofErr w:type="spellStart"/>
       <w:r>
         <w:t>cityname</w:t>
       </w:r>
+      <w:proofErr w:type="spellEnd"/>
       <w:r>
         <w:t xml:space="preserve">= </w:t>
       </w:r>
@@ -2843,7 +3234,15 @@
         <w:t xml:space="preserve"> name&gt;</w:t>
       </w:r>
       <w:r>
-        <w:t>&amp;cname=</w:t>
+        <w:t>&amp;</w:t>
+      </w:r>
+      <w:proofErr w:type="spellStart"/>
+      <w:r>
+        <w:t>cname</w:t>
+      </w:r>
+      <w:proofErr w:type="spellEnd"/>
+      <w:r>
+        <w:t>=</w:t>
       </w:r>
       <w:r>
         <w:t>&lt;country name&gt;</w:t>
@@ -2891,6 +3290,7 @@
       <w:r>
         <w:t xml:space="preserve">-&gt;action= </w:t>
       </w:r>
+      <w:proofErr w:type="spellStart"/>
       <w:r>
         <w:t>view</w:t>
       </w:r>
@@ -2900,26 +3300,32 @@
       <w:r>
         <w:t>State</w:t>
       </w:r>
-    </w:p>
-    <w:p>
-      <w:pPr>
-        <w:spacing w:after="0"/>
-      </w:pPr>
-      <w:r>
-        <w:tab/>
-      </w:r>
-      <w:r>
-        <w:tab/>
-      </w:r>
-      <w:r>
-        <w:tab/>
-      </w:r>
-      <w:r>
-        <w:t>-&gt;s</w:t>
+      <w:proofErr w:type="spellEnd"/>
+    </w:p>
+    <w:p>
+      <w:pPr>
+        <w:spacing w:after="0"/>
+      </w:pPr>
+      <w:r>
+        <w:tab/>
+      </w:r>
+      <w:r>
+        <w:tab/>
+      </w:r>
+      <w:r>
+        <w:tab/>
+      </w:r>
+      <w:r>
+        <w:t>-&gt;</w:t>
+      </w:r>
+      <w:proofErr w:type="spellStart"/>
+      <w:r>
+        <w:t>s</w:t>
       </w:r>
       <w:r>
         <w:t>name</w:t>
       </w:r>
+      <w:proofErr w:type="spellEnd"/>
       <w:r>
         <w:t xml:space="preserve">= State </w:t>
       </w:r>
@@ -2941,11 +3347,16 @@
         <w:tab/>
       </w:r>
       <w:r>
-        <w:t>-&gt;c</w:t>
+        <w:t>-&gt;</w:t>
+      </w:r>
+      <w:proofErr w:type="spellStart"/>
+      <w:r>
+        <w:t>c</w:t>
       </w:r>
       <w:r>
         <w:t>name</w:t>
       </w:r>
+      <w:proofErr w:type="spellEnd"/>
       <w:r>
         <w:t xml:space="preserve">= Country </w:t>
       </w:r>
@@ -3024,7 +3435,23 @@
           <w:b/>
           <w:bCs/>
         </w:rPr>
-        <w:t>) View Country names iftosi is providing the facility</w:t>
+        <w:t xml:space="preserve">) View Country names </w:t>
+      </w:r>
+      <w:proofErr w:type="spellStart"/>
+      <w:r>
+        <w:rPr>
+          <w:b/>
+          <w:bCs/>
+        </w:rPr>
+        <w:t>iftosi</w:t>
+      </w:r>
+      <w:proofErr w:type="spellEnd"/>
+      <w:r>
+        <w:rPr>
+          <w:b/>
+          <w:bCs/>
+        </w:rPr>
+        <w:t xml:space="preserve"> is providing the facility</w:t>
       </w:r>
     </w:p>
     <w:p>
@@ -3074,7 +3501,11 @@
         <w:tab/>
       </w:r>
       <w:r>
-        <w:t>-&gt;action= view</w:t>
+        <w:t xml:space="preserve">-&gt;action= </w:t>
+      </w:r>
+      <w:proofErr w:type="spellStart"/>
+      <w:r>
+        <w:t>view</w:t>
       </w:r>
       <w:r>
         <w:t>by</w:t>
@@ -3082,22 +3513,31 @@
       <w:r>
         <w:t>Country</w:t>
       </w:r>
-    </w:p>
-    <w:p>
-      <w:pPr>
-        <w:spacing w:after="0"/>
-      </w:pPr>
-      <w:r>
-        <w:tab/>
-      </w:r>
-      <w:r>
-        <w:tab/>
-      </w:r>
-      <w:r>
-        <w:tab/>
-      </w:r>
-      <w:r>
-        <w:t>-&gt;cname=Country Name</w:t>
+      <w:proofErr w:type="spellEnd"/>
+    </w:p>
+    <w:p>
+      <w:pPr>
+        <w:spacing w:after="0"/>
+      </w:pPr>
+      <w:r>
+        <w:tab/>
+      </w:r>
+      <w:r>
+        <w:tab/>
+      </w:r>
+      <w:r>
+        <w:tab/>
+      </w:r>
+      <w:r>
+        <w:t>-&gt;</w:t>
+      </w:r>
+      <w:proofErr w:type="spellStart"/>
+      <w:r>
+        <w:t>cname</w:t>
+      </w:r>
+      <w:proofErr w:type="spellEnd"/>
+      <w:r>
+        <w:t>=Country Name</w:t>
       </w:r>
     </w:p>
     <w:p>
@@ -3195,11 +3635,24 @@
       <w:r>
         <w:t xml:space="preserve"> </w:t>
       </w:r>
-      <w:r>
-        <w:t>cityname&gt;</w:t>
-      </w:r>
-      <w:r>
-        <w:t>&amp;oldcityname=</w:t>
+      <w:proofErr w:type="spellStart"/>
+      <w:r>
+        <w:t>cityname</w:t>
+      </w:r>
+      <w:proofErr w:type="spellEnd"/>
+      <w:r>
+        <w:t>&gt;</w:t>
+      </w:r>
+      <w:r>
+        <w:t>&amp;</w:t>
+      </w:r>
+      <w:proofErr w:type="spellStart"/>
+      <w:r>
+        <w:t>oldcityname</w:t>
+      </w:r>
+      <w:proofErr w:type="spellEnd"/>
+      <w:r>
+        <w:t>=</w:t>
       </w:r>
       <w:r>
         <w:t>&lt;</w:t>
@@ -3207,17 +3660,38 @@
       <w:r>
         <w:t xml:space="preserve">old </w:t>
       </w:r>
-      <w:r>
-        <w:t>cityname&gt;</w:t>
-      </w:r>
-      <w:r>
-        <w:t>&amp;sname=</w:t>
+      <w:proofErr w:type="spellStart"/>
+      <w:r>
+        <w:t>cityname</w:t>
+      </w:r>
+      <w:proofErr w:type="spellEnd"/>
+      <w:r>
+        <w:t>&gt;</w:t>
+      </w:r>
+      <w:r>
+        <w:t>&amp;</w:t>
+      </w:r>
+      <w:proofErr w:type="spellStart"/>
+      <w:r>
+        <w:t>sname</w:t>
+      </w:r>
+      <w:proofErr w:type="spellEnd"/>
+      <w:r>
+        <w:t>=</w:t>
       </w:r>
       <w:r>
         <w:t>&lt;new state name&gt;</w:t>
       </w:r>
       <w:r>
-        <w:t>&amp;cname=</w:t>
+        <w:t>&amp;</w:t>
+      </w:r>
+      <w:proofErr w:type="spellStart"/>
+      <w:r>
+        <w:t>cname</w:t>
+      </w:r>
+      <w:proofErr w:type="spellEnd"/>
+      <w:r>
+        <w:t>=</w:t>
       </w:r>
       <w:r>
         <w:t>&lt;country name&gt;</w:t>
@@ -3244,23 +3718,33 @@
       </w:r>
       <w:r>
         <w:tab/>
-        <w:t>-&gt;action= updatecity</w:t>
-      </w:r>
-    </w:p>
-    <w:p>
-      <w:pPr>
-        <w:spacing w:after="0"/>
-      </w:pPr>
-      <w:r>
-        <w:tab/>
-      </w:r>
-      <w:r>
-        <w:tab/>
-      </w:r>
-      <w:r>
-        <w:tab/>
-        <w:t>-&gt;oldcityname</w:t>
-      </w:r>
+        <w:t xml:space="preserve">-&gt;action= </w:t>
+      </w:r>
+      <w:proofErr w:type="spellStart"/>
+      <w:r>
+        <w:t>updatecity</w:t>
+      </w:r>
+      <w:proofErr w:type="spellEnd"/>
+    </w:p>
+    <w:p>
+      <w:pPr>
+        <w:spacing w:after="0"/>
+      </w:pPr>
+      <w:r>
+        <w:tab/>
+      </w:r>
+      <w:r>
+        <w:tab/>
+      </w:r>
+      <w:r>
+        <w:tab/>
+        <w:t>-&gt;</w:t>
+      </w:r>
+      <w:proofErr w:type="spellStart"/>
+      <w:r>
+        <w:t>oldcityname</w:t>
+      </w:r>
+      <w:proofErr w:type="spellEnd"/>
       <w:r>
         <w:t>= name earlier given to the city</w:t>
       </w:r>
@@ -3277,37 +3761,61 @@
       </w:r>
       <w:r>
         <w:tab/>
-        <w:t>-&gt;newcityname= new name to be provided</w:t>
-      </w:r>
-    </w:p>
-    <w:p>
-      <w:pPr>
-        <w:spacing w:after="0"/>
-      </w:pPr>
-      <w:r>
-        <w:tab/>
-      </w:r>
-      <w:r>
-        <w:tab/>
-      </w:r>
-      <w:r>
-        <w:tab/>
-        <w:t>-&gt;sname= new state name</w:t>
-      </w:r>
-    </w:p>
-    <w:p>
-      <w:pPr>
-        <w:spacing w:after="0"/>
-      </w:pPr>
-      <w:r>
-        <w:tab/>
-      </w:r>
-      <w:r>
-        <w:tab/>
-      </w:r>
-      <w:r>
-        <w:tab/>
-        <w:t>-&gt;cname= new country name</w:t>
+        <w:t>-&gt;</w:t>
+      </w:r>
+      <w:proofErr w:type="spellStart"/>
+      <w:r>
+        <w:t>newcityname</w:t>
+      </w:r>
+      <w:proofErr w:type="spellEnd"/>
+      <w:r>
+        <w:t>= new name to be provided</w:t>
+      </w:r>
+    </w:p>
+    <w:p>
+      <w:pPr>
+        <w:spacing w:after="0"/>
+      </w:pPr>
+      <w:r>
+        <w:tab/>
+      </w:r>
+      <w:r>
+        <w:tab/>
+      </w:r>
+      <w:r>
+        <w:tab/>
+        <w:t>-&gt;</w:t>
+      </w:r>
+      <w:proofErr w:type="spellStart"/>
+      <w:r>
+        <w:t>sname</w:t>
+      </w:r>
+      <w:proofErr w:type="spellEnd"/>
+      <w:r>
+        <w:t>= new state name</w:t>
+      </w:r>
+    </w:p>
+    <w:p>
+      <w:pPr>
+        <w:spacing w:after="0"/>
+      </w:pPr>
+      <w:r>
+        <w:tab/>
+      </w:r>
+      <w:r>
+        <w:tab/>
+      </w:r>
+      <w:r>
+        <w:tab/>
+        <w:t>-&gt;</w:t>
+      </w:r>
+      <w:proofErr w:type="spellStart"/>
+      <w:r>
+        <w:t>cname</w:t>
+      </w:r>
+      <w:proofErr w:type="spellEnd"/>
+      <w:r>
+        <w:t>= new country name</w:t>
       </w:r>
     </w:p>
     <w:p>
@@ -3392,9 +3900,11 @@
         <w:tab/>
         <w:t xml:space="preserve">-&gt;action= </w:t>
       </w:r>
+      <w:proofErr w:type="spellStart"/>
       <w:r>
         <w:t>getCatList</w:t>
       </w:r>
+      <w:proofErr w:type="spellEnd"/>
     </w:p>
     <w:p>
       <w:pPr>
@@ -3513,28 +4023,46 @@
       <w:r>
         <w:t xml:space="preserve">-&gt;action= </w:t>
       </w:r>
+      <w:proofErr w:type="spellStart"/>
       <w:r>
         <w:t>getCatName</w:t>
       </w:r>
-    </w:p>
-    <w:p>
-      <w:pPr>
-        <w:spacing w:after="0"/>
-      </w:pPr>
-      <w:r>
-        <w:tab/>
-      </w:r>
-      <w:r>
-        <w:tab/>
-      </w:r>
-      <w:r>
-        <w:tab/>
-      </w:r>
-      <w:r>
-        <w:t xml:space="preserve">-&gt;catid = Category </w:t>
-      </w:r>
-      <w:r>
-        <w:t>Id through which category name binded.</w:t>
+      <w:proofErr w:type="spellEnd"/>
+    </w:p>
+    <w:p>
+      <w:pPr>
+        <w:spacing w:after="0"/>
+      </w:pPr>
+      <w:r>
+        <w:tab/>
+      </w:r>
+      <w:r>
+        <w:tab/>
+      </w:r>
+      <w:r>
+        <w:tab/>
+      </w:r>
+      <w:r>
+        <w:t>-&gt;</w:t>
+      </w:r>
+      <w:proofErr w:type="spellStart"/>
+      <w:r>
+        <w:t>catid</w:t>
+      </w:r>
+      <w:proofErr w:type="spellEnd"/>
+      <w:r>
+        <w:t xml:space="preserve"> = Category </w:t>
+      </w:r>
+      <w:r>
+        <w:t xml:space="preserve">Id through which category name </w:t>
+      </w:r>
+      <w:proofErr w:type="spellStart"/>
+      <w:r>
+        <w:t>binded</w:t>
+      </w:r>
+      <w:proofErr w:type="spellEnd"/>
+      <w:r>
+        <w:t>.</w:t>
       </w:r>
     </w:p>
     <w:p>
@@ -3646,28 +4174,38 @@
         <w:tab/>
       </w:r>
       <w:r>
-        <w:t>-&gt;action= getCatId</w:t>
-      </w:r>
-    </w:p>
-    <w:p>
-      <w:pPr>
-        <w:spacing w:after="0"/>
-        <w:rPr>
-          <w:rFonts w:eastAsia="Calibri"/>
-        </w:rPr>
-      </w:pPr>
-      <w:r>
-        <w:tab/>
-      </w:r>
-      <w:r>
-        <w:tab/>
-      </w:r>
-      <w:r>
-        <w:tab/>
-      </w:r>
-      <w:r>
-        <w:t>-&gt;catName</w:t>
-      </w:r>
+        <w:t xml:space="preserve">-&gt;action= </w:t>
+      </w:r>
+      <w:proofErr w:type="spellStart"/>
+      <w:r>
+        <w:t>getCatId</w:t>
+      </w:r>
+      <w:proofErr w:type="spellEnd"/>
+    </w:p>
+    <w:p>
+      <w:pPr>
+        <w:spacing w:after="0"/>
+        <w:rPr>
+          <w:rFonts w:eastAsia="Calibri"/>
+        </w:rPr>
+      </w:pPr>
+      <w:r>
+        <w:tab/>
+      </w:r>
+      <w:r>
+        <w:tab/>
+      </w:r>
+      <w:r>
+        <w:tab/>
+      </w:r>
+      <w:r>
+        <w:t>-&gt;</w:t>
+      </w:r>
+      <w:proofErr w:type="spellStart"/>
+      <w:r>
+        <w:t>catName</w:t>
+      </w:r>
+      <w:proofErr w:type="spellEnd"/>
       <w:r>
         <w:t>= Name of the category</w:t>
       </w:r>
@@ -3833,38 +4371,56 @@
         <w:tab/>
         <w:t xml:space="preserve">-&gt;action= </w:t>
       </w:r>
+      <w:proofErr w:type="spellStart"/>
       <w:r>
         <w:t>addCat</w:t>
       </w:r>
-    </w:p>
-    <w:p>
-      <w:pPr>
-        <w:spacing w:after="0"/>
-      </w:pPr>
-      <w:r>
-        <w:tab/>
-      </w:r>
-      <w:r>
-        <w:tab/>
-      </w:r>
-      <w:r>
-        <w:tab/>
-        <w:t>-&gt;pcatid=parent category id</w:t>
-      </w:r>
-    </w:p>
-    <w:p>
-      <w:pPr>
-        <w:spacing w:after="0"/>
-      </w:pPr>
-      <w:r>
-        <w:tab/>
-      </w:r>
-      <w:r>
-        <w:tab/>
-      </w:r>
-      <w:r>
-        <w:tab/>
-        <w:t>-&gt;lvl=category level</w:t>
+      <w:proofErr w:type="spellEnd"/>
+    </w:p>
+    <w:p>
+      <w:pPr>
+        <w:spacing w:after="0"/>
+      </w:pPr>
+      <w:r>
+        <w:tab/>
+      </w:r>
+      <w:r>
+        <w:tab/>
+      </w:r>
+      <w:r>
+        <w:tab/>
+        <w:t>-&gt;</w:t>
+      </w:r>
+      <w:proofErr w:type="spellStart"/>
+      <w:r>
+        <w:t>pcatid</w:t>
+      </w:r>
+      <w:proofErr w:type="spellEnd"/>
+      <w:r>
+        <w:t>=parent category id</w:t>
+      </w:r>
+    </w:p>
+    <w:p>
+      <w:pPr>
+        <w:spacing w:after="0"/>
+      </w:pPr>
+      <w:r>
+        <w:tab/>
+      </w:r>
+      <w:r>
+        <w:tab/>
+      </w:r>
+      <w:r>
+        <w:tab/>
+        <w:t>-&gt;</w:t>
+      </w:r>
+      <w:proofErr w:type="spellStart"/>
+      <w:r>
+        <w:t>lvl</w:t>
+      </w:r>
+      <w:proofErr w:type="spellEnd"/>
+      <w:r>
+        <w:t>=category level</w:t>
       </w:r>
     </w:p>
     <w:p>
@@ -3900,7 +4456,15 @@
         <w:tab/>
       </w:r>
       <w:r>
-        <w:t xml:space="preserve">-&gt;catName= name of the category </w:t>
+        <w:t>-&gt;</w:t>
+      </w:r>
+      <w:proofErr w:type="spellStart"/>
+      <w:r>
+        <w:t>catName</w:t>
+      </w:r>
+      <w:proofErr w:type="spellEnd"/>
+      <w:r>
+        <w:t xml:space="preserve">= name of the category </w:t>
       </w:r>
       <w:r>
         <w:t xml:space="preserve">is </w:t>
@@ -4024,24 +4588,45 @@
         <w:tab/>
       </w:r>
       <w:r>
-        <w:t>-&gt;action= deleteCat</w:t>
-      </w:r>
-    </w:p>
-    <w:p>
-      <w:pPr>
-        <w:spacing w:after="0"/>
-      </w:pPr>
-      <w:r>
-        <w:tab/>
-      </w:r>
-      <w:r>
-        <w:tab/>
-      </w:r>
-      <w:r>
-        <w:tab/>
-      </w:r>
-      <w:r>
-        <w:t>-&gt;catid= Id of the category it is binded with.</w:t>
+        <w:t xml:space="preserve">-&gt;action= </w:t>
+      </w:r>
+      <w:proofErr w:type="spellStart"/>
+      <w:r>
+        <w:t>deleteCat</w:t>
+      </w:r>
+      <w:proofErr w:type="spellEnd"/>
+    </w:p>
+    <w:p>
+      <w:pPr>
+        <w:spacing w:after="0"/>
+      </w:pPr>
+      <w:r>
+        <w:tab/>
+      </w:r>
+      <w:r>
+        <w:tab/>
+      </w:r>
+      <w:r>
+        <w:tab/>
+      </w:r>
+      <w:r>
+        <w:t>-&gt;</w:t>
+      </w:r>
+      <w:proofErr w:type="spellStart"/>
+      <w:r>
+        <w:t>catid</w:t>
+      </w:r>
+      <w:proofErr w:type="spellEnd"/>
+      <w:r>
+        <w:t xml:space="preserve">= Id of the category it is </w:t>
+      </w:r>
+      <w:proofErr w:type="spellStart"/>
+      <w:r>
+        <w:t>binded</w:t>
+      </w:r>
+      <w:proofErr w:type="spellEnd"/>
+      <w:r>
+        <w:t xml:space="preserve"> with.</w:t>
       </w:r>
     </w:p>
     <w:p>
@@ -4138,7 +4723,15 @@
         <w:t xml:space="preserve"> Id&gt;</w:t>
       </w:r>
       <w:r>
-        <w:t>&amp;catName=</w:t>
+        <w:t>&amp;</w:t>
+      </w:r>
+      <w:proofErr w:type="spellStart"/>
+      <w:r>
+        <w:t>catName</w:t>
+      </w:r>
+      <w:proofErr w:type="spellEnd"/>
+      <w:r>
+        <w:t>=</w:t>
       </w:r>
       <w:r>
         <w:t>&lt;Name of the category&gt;</w:t>
@@ -4167,73 +4760,104 @@
         <w:tab/>
       </w:r>
       <w:r>
-        <w:t>-&gt;action= updateCat</w:t>
-      </w:r>
-    </w:p>
-    <w:p>
-      <w:pPr>
-        <w:spacing w:after="0"/>
-      </w:pPr>
-      <w:r>
-        <w:tab/>
-      </w:r>
-      <w:r>
-        <w:tab/>
-      </w:r>
-      <w:r>
-        <w:tab/>
-      </w:r>
-      <w:r>
-        <w:t>-&gt;catid= identity number of category</w:t>
-      </w:r>
-    </w:p>
-    <w:p>
-      <w:pPr>
-        <w:spacing w:after="0"/>
-      </w:pPr>
-      <w:r>
-        <w:tab/>
-      </w:r>
-      <w:r>
-        <w:tab/>
-      </w:r>
-      <w:r>
-        <w:tab/>
-        <w:t>-&gt;catName=new category name</w:t>
-      </w:r>
-    </w:p>
-    <w:p>
-      <w:pPr>
-        <w:spacing w:after="0"/>
-      </w:pPr>
-      <w:r>
-        <w:tab/>
-      </w:r>
-      <w:r>
-        <w:tab/>
-      </w:r>
-      <w:r>
-        <w:tab/>
-        <w:t>-&gt;lvl=level</w:t>
-      </w:r>
-    </w:p>
-    <w:p>
-      <w:pPr>
-        <w:spacing w:after="0"/>
-      </w:pPr>
-      <w:r>
-        <w:tab/>
-      </w:r>
-      <w:r>
-        <w:tab/>
-      </w:r>
-      <w:r>
-        <w:tab/>
+        <w:t xml:space="preserve">-&gt;action= </w:t>
+      </w:r>
+      <w:proofErr w:type="spellStart"/>
+      <w:r>
+        <w:t>updateCat</w:t>
+      </w:r>
+      <w:proofErr w:type="spellEnd"/>
+    </w:p>
+    <w:p>
+      <w:pPr>
+        <w:spacing w:after="0"/>
+      </w:pPr>
+      <w:r>
+        <w:tab/>
+      </w:r>
+      <w:r>
+        <w:tab/>
+      </w:r>
+      <w:r>
+        <w:tab/>
+      </w:r>
+      <w:r>
         <w:t>-&gt;</w:t>
       </w:r>
+      <w:proofErr w:type="spellStart"/>
+      <w:r>
+        <w:t>catid</w:t>
+      </w:r>
+      <w:proofErr w:type="spellEnd"/>
+      <w:r>
+        <w:t>= identity number of category</w:t>
+      </w:r>
+    </w:p>
+    <w:p>
+      <w:pPr>
+        <w:spacing w:after="0"/>
+      </w:pPr>
+      <w:r>
+        <w:tab/>
+      </w:r>
+      <w:r>
+        <w:tab/>
+      </w:r>
+      <w:r>
+        <w:tab/>
+        <w:t>-&gt;</w:t>
+      </w:r>
+      <w:proofErr w:type="spellStart"/>
+      <w:r>
+        <w:t>catName</w:t>
+      </w:r>
+      <w:proofErr w:type="spellEnd"/>
+      <w:r>
+        <w:t>=new category name</w:t>
+      </w:r>
+    </w:p>
+    <w:p>
+      <w:pPr>
+        <w:spacing w:after="0"/>
+      </w:pPr>
+      <w:r>
+        <w:tab/>
+      </w:r>
+      <w:r>
+        <w:tab/>
+      </w:r>
+      <w:r>
+        <w:tab/>
+        <w:t>-&gt;</w:t>
+      </w:r>
+      <w:proofErr w:type="spellStart"/>
+      <w:r>
+        <w:t>lvl</w:t>
+      </w:r>
+      <w:proofErr w:type="spellEnd"/>
+      <w:r>
+        <w:t>=level</w:t>
+      </w:r>
+    </w:p>
+    <w:p>
+      <w:pPr>
+        <w:spacing w:after="0"/>
+      </w:pPr>
+      <w:r>
+        <w:tab/>
+      </w:r>
+      <w:r>
+        <w:tab/>
+      </w:r>
+      <w:r>
+        <w:tab/>
+        <w:t>-&gt;</w:t>
+      </w:r>
+      <w:proofErr w:type="spellStart"/>
       <w:r>
         <w:t>pcatid</w:t>
       </w:r>
+      <w:proofErr w:type="spellEnd"/>
       <w:r>
         <w:t>=parent category id.</w:t>
       </w:r>
@@ -4336,9 +4960,11 @@
       <w:r>
         <w:t xml:space="preserve">-&gt;action= </w:t>
       </w:r>
+      <w:proofErr w:type="spellStart"/>
       <w:r>
         <w:t>getBrandList</w:t>
       </w:r>
+      <w:proofErr w:type="spellEnd"/>
     </w:p>
     <w:p>
       <w:pPr>
@@ -4505,27 +5131,40 @@
         <w:tab/>
       </w:r>
       <w:r>
-        <w:t>-&gt;action= searchbox</w:t>
-      </w:r>
-    </w:p>
-    <w:p>
-      <w:pPr>
-        <w:spacing w:after="0"/>
-        <w:rPr>
-          <w:rFonts w:eastAsia="Calibri"/>
-        </w:rPr>
-      </w:pPr>
-      <w:r>
-        <w:tab/>
-      </w:r>
-      <w:r>
-        <w:tab/>
-      </w:r>
-      <w:r>
-        <w:tab/>
-      </w:r>
-      <w:r>
-        <w:t xml:space="preserve">-&gt;srch= product name </w:t>
+        <w:t xml:space="preserve">-&gt;action= </w:t>
+      </w:r>
+      <w:proofErr w:type="spellStart"/>
+      <w:r>
+        <w:t>searchbox</w:t>
+      </w:r>
+      <w:proofErr w:type="spellEnd"/>
+    </w:p>
+    <w:p>
+      <w:pPr>
+        <w:spacing w:after="0"/>
+        <w:rPr>
+          <w:rFonts w:eastAsia="Calibri"/>
+        </w:rPr>
+      </w:pPr>
+      <w:r>
+        <w:tab/>
+      </w:r>
+      <w:r>
+        <w:tab/>
+      </w:r>
+      <w:r>
+        <w:tab/>
+      </w:r>
+      <w:r>
+        <w:t>-&gt;</w:t>
+      </w:r>
+      <w:proofErr w:type="spellStart"/>
+      <w:r>
+        <w:t>srch</w:t>
+      </w:r>
+      <w:proofErr w:type="spellEnd"/>
+      <w:r>
+        <w:t xml:space="preserve">= product name </w:t>
       </w:r>
       <w:r>
         <w:t>matching string.</w:t>
@@ -4600,8 +5239,13 @@
         <w:tab/>
         <w:t>=&gt;</w:t>
       </w:r>
-      <w:r>
-        <w:t>srch parameter is must to be entered.</w:t>
+      <w:proofErr w:type="spellStart"/>
+      <w:r>
+        <w:t>srch</w:t>
+      </w:r>
+      <w:proofErr w:type="spellEnd"/>
+      <w:r>
+        <w:t xml:space="preserve"> parameter is must to be entered.</w:t>
       </w:r>
     </w:p>
     <w:p>
@@ -4675,7 +5319,23 @@
           <w:b/>
           <w:bCs/>
         </w:rPr>
-        <w:t>name from a input string</w:t>
+        <w:t xml:space="preserve">name from </w:t>
+      </w:r>
+      <w:proofErr w:type="gramStart"/>
+      <w:r>
+        <w:rPr>
+          <w:b/>
+          <w:bCs/>
+        </w:rPr>
+        <w:t>a</w:t>
+      </w:r>
+      <w:proofErr w:type="gramEnd"/>
+      <w:r>
+        <w:rPr>
+          <w:b/>
+          <w:bCs/>
+        </w:rPr>
+        <w:t xml:space="preserve"> input string</w:t>
       </w:r>
     </w:p>
     <w:p>
@@ -4730,25 +5390,38 @@
       </w:r>
       <w:r>
         <w:tab/>
-        <w:t>-&gt;action= suggestCity</w:t>
-      </w:r>
-    </w:p>
-    <w:p>
-      <w:pPr>
-        <w:spacing w:after="0"/>
-        <w:rPr>
-          <w:rFonts w:eastAsia="Calibri"/>
-        </w:rPr>
-      </w:pPr>
-      <w:r>
-        <w:tab/>
-      </w:r>
-      <w:r>
-        <w:tab/>
-      </w:r>
-      <w:r>
-        <w:tab/>
-        <w:t>-&gt;srch= product name matching string.</w:t>
+        <w:t xml:space="preserve">-&gt;action= </w:t>
+      </w:r>
+      <w:proofErr w:type="spellStart"/>
+      <w:r>
+        <w:t>suggestCity</w:t>
+      </w:r>
+      <w:proofErr w:type="spellEnd"/>
+    </w:p>
+    <w:p>
+      <w:pPr>
+        <w:spacing w:after="0"/>
+        <w:rPr>
+          <w:rFonts w:eastAsia="Calibri"/>
+        </w:rPr>
+      </w:pPr>
+      <w:r>
+        <w:tab/>
+      </w:r>
+      <w:r>
+        <w:tab/>
+      </w:r>
+      <w:r>
+        <w:tab/>
+        <w:t>-&gt;</w:t>
+      </w:r>
+      <w:proofErr w:type="spellStart"/>
+      <w:r>
+        <w:t>srch</w:t>
+      </w:r>
+      <w:proofErr w:type="spellEnd"/>
+      <w:r>
+        <w:t>= product name matching string.</w:t>
       </w:r>
       <w:r>
         <w:rPr>
@@ -4816,33 +5489,57 @@
       </w:r>
       <w:r>
         <w:tab/>
-        <w:t>=&gt;srch parameter is must to be entered.</w:t>
-      </w:r>
-    </w:p>
-    <w:p>
-      <w:pPr>
-        <w:spacing w:after="0"/>
-      </w:pPr>
-    </w:p>
-    <w:p>
-      <w:pPr>
-        <w:spacing w:after="0"/>
-      </w:pPr>
-    </w:p>
-    <w:p>
-      <w:pPr>
-        <w:spacing w:after="0"/>
-        <w:rPr>
-          <w:b/>
-          <w:bCs/>
-        </w:rPr>
-      </w:pPr>
-      <w:r>
-        <w:rPr>
-          <w:b/>
-          <w:bCs/>
-        </w:rPr>
-        <w:t>27) Suggest brand name from a input string</w:t>
+        <w:t>=&gt;</w:t>
+      </w:r>
+      <w:proofErr w:type="spellStart"/>
+      <w:r>
+        <w:t>srch</w:t>
+      </w:r>
+      <w:proofErr w:type="spellEnd"/>
+      <w:r>
+        <w:t xml:space="preserve"> parameter is must to be entered.</w:t>
+      </w:r>
+    </w:p>
+    <w:p>
+      <w:pPr>
+        <w:spacing w:after="0"/>
+      </w:pPr>
+    </w:p>
+    <w:p>
+      <w:pPr>
+        <w:spacing w:after="0"/>
+      </w:pPr>
+    </w:p>
+    <w:p>
+      <w:pPr>
+        <w:spacing w:after="0"/>
+        <w:rPr>
+          <w:b/>
+          <w:bCs/>
+        </w:rPr>
+      </w:pPr>
+      <w:r>
+        <w:rPr>
+          <w:b/>
+          <w:bCs/>
+        </w:rPr>
+        <w:t xml:space="preserve">27) Suggest brand name from </w:t>
+      </w:r>
+      <w:proofErr w:type="gramStart"/>
+      <w:r>
+        <w:rPr>
+          <w:b/>
+          <w:bCs/>
+        </w:rPr>
+        <w:t>a</w:t>
+      </w:r>
+      <w:proofErr w:type="gramEnd"/>
+      <w:r>
+        <w:rPr>
+          <w:b/>
+          <w:bCs/>
+        </w:rPr>
+        <w:t xml:space="preserve"> input string</w:t>
       </w:r>
     </w:p>
     <w:p>
@@ -4903,28 +5600,41 @@
       </w:r>
       <w:r>
         <w:tab/>
-        <w:t>-&gt;action= suggest</w:t>
+        <w:t xml:space="preserve">-&gt;action= </w:t>
+      </w:r>
+      <w:proofErr w:type="spellStart"/>
+      <w:r>
+        <w:t>suggest</w:t>
       </w:r>
       <w:r>
         <w:t>Brand</w:t>
       </w:r>
-    </w:p>
-    <w:p>
-      <w:pPr>
-        <w:spacing w:after="0"/>
-        <w:rPr>
-          <w:rFonts w:eastAsia="Calibri"/>
-        </w:rPr>
-      </w:pPr>
-      <w:r>
-        <w:tab/>
-      </w:r>
-      <w:r>
-        <w:tab/>
-      </w:r>
-      <w:r>
-        <w:tab/>
-        <w:t>-&gt;srch= product name matching string.</w:t>
+      <w:proofErr w:type="spellEnd"/>
+    </w:p>
+    <w:p>
+      <w:pPr>
+        <w:spacing w:after="0"/>
+        <w:rPr>
+          <w:rFonts w:eastAsia="Calibri"/>
+        </w:rPr>
+      </w:pPr>
+      <w:r>
+        <w:tab/>
+      </w:r>
+      <w:r>
+        <w:tab/>
+      </w:r>
+      <w:r>
+        <w:tab/>
+        <w:t>-&gt;</w:t>
+      </w:r>
+      <w:proofErr w:type="spellStart"/>
+      <w:r>
+        <w:t>srch</w:t>
+      </w:r>
+      <w:proofErr w:type="spellEnd"/>
+      <w:r>
+        <w:t>= product name matching string.</w:t>
       </w:r>
       <w:r>
         <w:rPr>
@@ -4992,7 +5702,15 @@
       </w:r>
       <w:r>
         <w:tab/>
-        <w:t>=&gt;srch parameter is must to be entered.</w:t>
+        <w:t>=&gt;</w:t>
+      </w:r>
+      <w:proofErr w:type="spellStart"/>
+      <w:r>
+        <w:t>srch</w:t>
+      </w:r>
+      <w:proofErr w:type="spellEnd"/>
+      <w:r>
+        <w:t xml:space="preserve"> parameter is must to be entered.</w:t>
       </w:r>
     </w:p>
     <w:p>
@@ -5027,7 +5745,23 @@
           <w:b/>
           <w:bCs/>
         </w:rPr>
-        <w:t xml:space="preserve"> name from a input string</w:t>
+        <w:t xml:space="preserve"> name from </w:t>
+      </w:r>
+      <w:proofErr w:type="gramStart"/>
+      <w:r>
+        <w:rPr>
+          <w:b/>
+          <w:bCs/>
+        </w:rPr>
+        <w:t>a</w:t>
+      </w:r>
+      <w:proofErr w:type="gramEnd"/>
+      <w:r>
+        <w:rPr>
+          <w:b/>
+          <w:bCs/>
+        </w:rPr>
+        <w:t xml:space="preserve"> input string</w:t>
       </w:r>
     </w:p>
     <w:p>
@@ -5088,28 +5822,41 @@
       </w:r>
       <w:r>
         <w:tab/>
-        <w:t>-&gt;action= suggestC</w:t>
+        <w:t xml:space="preserve">-&gt;action= </w:t>
+      </w:r>
+      <w:proofErr w:type="spellStart"/>
+      <w:r>
+        <w:t>suggestC</w:t>
       </w:r>
       <w:r>
         <w:t>at</w:t>
       </w:r>
-    </w:p>
-    <w:p>
-      <w:pPr>
-        <w:spacing w:after="0"/>
-        <w:rPr>
-          <w:rFonts w:eastAsia="Calibri"/>
-        </w:rPr>
-      </w:pPr>
-      <w:r>
-        <w:tab/>
-      </w:r>
-      <w:r>
-        <w:tab/>
-      </w:r>
-      <w:r>
-        <w:tab/>
-        <w:t>-&gt;srch= product name matching string.</w:t>
+      <w:proofErr w:type="spellEnd"/>
+    </w:p>
+    <w:p>
+      <w:pPr>
+        <w:spacing w:after="0"/>
+        <w:rPr>
+          <w:rFonts w:eastAsia="Calibri"/>
+        </w:rPr>
+      </w:pPr>
+      <w:r>
+        <w:tab/>
+      </w:r>
+      <w:r>
+        <w:tab/>
+      </w:r>
+      <w:r>
+        <w:tab/>
+        <w:t>-&gt;</w:t>
+      </w:r>
+      <w:proofErr w:type="spellStart"/>
+      <w:r>
+        <w:t>srch</w:t>
+      </w:r>
+      <w:proofErr w:type="spellEnd"/>
+      <w:r>
+        <w:t>= product name matching string.</w:t>
       </w:r>
       <w:r>
         <w:rPr>
@@ -5177,7 +5924,15 @@
       </w:r>
       <w:r>
         <w:tab/>
-        <w:t>=&gt;srch parameter is must to be entered.</w:t>
+        <w:t>=&gt;</w:t>
+      </w:r>
+      <w:proofErr w:type="spellStart"/>
+      <w:r>
+        <w:t>srch</w:t>
+      </w:r>
+      <w:proofErr w:type="spellEnd"/>
+      <w:r>
+        <w:t xml:space="preserve"> parameter is must to be entered.</w:t>
       </w:r>
     </w:p>
     <w:p>
@@ -5205,7 +5960,23 @@
           <w:b/>
           <w:bCs/>
         </w:rPr>
-        <w:t>) Suggest vendor name from a input string</w:t>
+        <w:t xml:space="preserve">) Suggest vendor name from </w:t>
+      </w:r>
+      <w:proofErr w:type="gramStart"/>
+      <w:r>
+        <w:rPr>
+          <w:b/>
+          <w:bCs/>
+        </w:rPr>
+        <w:t>a</w:t>
+      </w:r>
+      <w:proofErr w:type="gramEnd"/>
+      <w:r>
+        <w:rPr>
+          <w:b/>
+          <w:bCs/>
+        </w:rPr>
+        <w:t xml:space="preserve"> input string</w:t>
       </w:r>
     </w:p>
     <w:p>
@@ -5268,26 +6039,36 @@
         <w:tab/>
         <w:t xml:space="preserve">-&gt;action= </w:t>
       </w:r>
+      <w:proofErr w:type="spellStart"/>
       <w:r>
         <w:t>suggestVendor</w:t>
       </w:r>
-    </w:p>
-    <w:p>
-      <w:pPr>
-        <w:spacing w:after="0"/>
-        <w:rPr>
-          <w:rFonts w:eastAsia="Calibri"/>
-        </w:rPr>
-      </w:pPr>
-      <w:r>
-        <w:tab/>
-      </w:r>
-      <w:r>
-        <w:tab/>
-      </w:r>
-      <w:r>
-        <w:tab/>
-        <w:t>-&gt;srch= product name matching string.</w:t>
+      <w:proofErr w:type="spellEnd"/>
+    </w:p>
+    <w:p>
+      <w:pPr>
+        <w:spacing w:after="0"/>
+        <w:rPr>
+          <w:rFonts w:eastAsia="Calibri"/>
+        </w:rPr>
+      </w:pPr>
+      <w:r>
+        <w:tab/>
+      </w:r>
+      <w:r>
+        <w:tab/>
+      </w:r>
+      <w:r>
+        <w:tab/>
+        <w:t>-&gt;</w:t>
+      </w:r>
+      <w:proofErr w:type="spellStart"/>
+      <w:r>
+        <w:t>srch</w:t>
+      </w:r>
+      <w:proofErr w:type="spellEnd"/>
+      <w:r>
+        <w:t>= product name matching string.</w:t>
       </w:r>
       <w:r>
         <w:rPr>
@@ -5355,7 +6136,15 @@
       </w:r>
       <w:r>
         <w:tab/>
-        <w:t>=&gt;srch parameter is must to be entered.</w:t>
+        <w:t>=&gt;</w:t>
+      </w:r>
+      <w:proofErr w:type="spellStart"/>
+      <w:r>
+        <w:t>srch</w:t>
+      </w:r>
+      <w:proofErr w:type="spellEnd"/>
+      <w:r>
+        <w:t xml:space="preserve"> parameter is must to be entered.</w:t>
       </w:r>
     </w:p>
     <w:p>
@@ -5452,36 +6241,64 @@
       </w:r>
       <w:r>
         <w:tab/>
-        <w:t>-&gt;dt=1-Result, Design, Attributes, Error</w:t>
-      </w:r>
-    </w:p>
-    <w:p>
-      <w:pPr>
-        <w:spacing w:after="0"/>
-      </w:pPr>
-      <w:r>
-        <w:tab/>
-      </w:r>
-      <w:r>
-        <w:tab/>
-      </w:r>
-      <w:r>
-        <w:tab/>
-      </w:r>
-      <w:r>
         <w:t>-&gt;</w:t>
       </w:r>
+      <w:proofErr w:type="spellStart"/>
+      <w:proofErr w:type="gramStart"/>
+      <w:r>
+        <w:t>dt</w:t>
+      </w:r>
+      <w:proofErr w:type="spellEnd"/>
+      <w:r>
+        <w:t>=</w:t>
+      </w:r>
+      <w:proofErr w:type="gramEnd"/>
+      <w:r>
+        <w:t>1-Result, Design, Attributes, Error</w:t>
+      </w:r>
+    </w:p>
+    <w:p>
+      <w:pPr>
+        <w:spacing w:after="0"/>
+      </w:pPr>
+      <w:r>
+        <w:tab/>
+      </w:r>
+      <w:r>
+        <w:tab/>
+      </w:r>
+      <w:r>
+        <w:tab/>
+      </w:r>
+      <w:r>
+        <w:t>-&gt;</w:t>
+      </w:r>
+      <w:proofErr w:type="spellStart"/>
       <w:r>
         <w:t>Atribute</w:t>
       </w:r>
       <w:r>
         <w:t>s</w:t>
       </w:r>
+      <w:proofErr w:type="spellEnd"/>
       <w:r>
         <w:t>= array of (</w:t>
       </w:r>
-      <w:r>
-        <w:t>color,cert,cut,cla,base,tabl,val,p_disc,prop,</w:t>
+      <w:proofErr w:type="spellStart"/>
+      <w:r>
+        <w:t>color</w:t>
+      </w:r>
+      <w:proofErr w:type="gramStart"/>
+      <w:r>
+        <w:t>,cert,cut,cla,base,tabl,val,p</w:t>
+      </w:r>
+      <w:proofErr w:type="gramEnd"/>
+      <w:r>
+        <w:t>_disc,prop</w:t>
+      </w:r>
+      <w:proofErr w:type="spellEnd"/>
+      <w:r>
+        <w:t>,</w:t>
       </w:r>
     </w:p>
     <w:p>
@@ -5489,8 +6306,13 @@
         <w:spacing w:after="0"/>
         <w:ind w:left="3600" w:firstLine="720"/>
       </w:pPr>
-      <w:r>
-        <w:t>pol,sym,fluo,td,measurement,cert1no,</w:t>
+      <w:proofErr w:type="gramStart"/>
+      <w:r>
+        <w:t>pol,</w:t>
+      </w:r>
+      <w:proofErr w:type="gramEnd"/>
+      <w:r>
+        <w:t>sym,fluo,td,measurement,cert1no,</w:t>
       </w:r>
     </w:p>
     <w:p>
@@ -5498,9 +6320,16 @@
         <w:spacing w:after="0"/>
         <w:ind w:left="3600" w:firstLine="720"/>
       </w:pPr>
-      <w:r>
-        <w:t>pa,crhgt,crang,girdle,pd</w:t>
-      </w:r>
+      <w:proofErr w:type="spellStart"/>
+      <w:proofErr w:type="gramStart"/>
+      <w:r>
+        <w:t>pa,</w:t>
+      </w:r>
+      <w:proofErr w:type="gramEnd"/>
+      <w:r>
+        <w:t>crhgt,crang,girdle,pd</w:t>
+      </w:r>
+      <w:proofErr w:type="spellEnd"/>
       <w:r>
         <w:t>)</w:t>
       </w:r>
@@ -5544,14 +6373,24 @@
         </w:rPr>
         <w:t>(</w:t>
       </w:r>
-      <w:r>
-        <w:t>category_id,rating</w:t>
+      <w:proofErr w:type="spellStart"/>
+      <w:r>
+        <w:t>category_id</w:t>
+      </w:r>
+      <w:proofErr w:type="gramStart"/>
+      <w:r>
+        <w:t>,rating</w:t>
       </w:r>
       <w:r>
         <w:t>,</w:t>
       </w:r>
       <w:r>
-        <w:t xml:space="preserve">barcode,lotref,lotno, </w:t>
+        <w:t>barcode,lotref,lotno</w:t>
+      </w:r>
+      <w:proofErr w:type="spellEnd"/>
+      <w:proofErr w:type="gramEnd"/>
+      <w:r>
+        <w:t xml:space="preserve">, </w:t>
       </w:r>
     </w:p>
     <w:p>
@@ -5562,8 +6401,29 @@
       <w:r>
         <w:t xml:space="preserve">       </w:t>
       </w:r>
-      <w:r>
-        <w:t>name, display_name, model,brand, price,</w:t>
+      <w:proofErr w:type="gramStart"/>
+      <w:r>
+        <w:t>name</w:t>
+      </w:r>
+      <w:proofErr w:type="gramEnd"/>
+      <w:r>
+        <w:t xml:space="preserve">, </w:t>
+      </w:r>
+      <w:proofErr w:type="spellStart"/>
+      <w:r>
+        <w:t>display_name</w:t>
+      </w:r>
+      <w:proofErr w:type="spellEnd"/>
+      <w:r>
+        <w:t xml:space="preserve">, </w:t>
+      </w:r>
+      <w:proofErr w:type="spellStart"/>
+      <w:r>
+        <w:t>model,brand</w:t>
+      </w:r>
+      <w:proofErr w:type="spellEnd"/>
+      <w:r>
+        <w:t>, price,</w:t>
       </w:r>
     </w:p>
     <w:p>
@@ -5574,8 +6434,18 @@
       <w:r>
         <w:t xml:space="preserve">       </w:t>
       </w:r>
-      <w:r>
-        <w:t xml:space="preserve">currency,keywords,desc,weight,img, </w:t>
+      <w:proofErr w:type="spellStart"/>
+      <w:proofErr w:type="gramStart"/>
+      <w:r>
+        <w:t>currency,</w:t>
+      </w:r>
+      <w:proofErr w:type="gramEnd"/>
+      <w:r>
+        <w:t>keywords,desc,weight,img</w:t>
+      </w:r>
+      <w:proofErr w:type="spellEnd"/>
+      <w:r>
+        <w:t xml:space="preserve">, </w:t>
       </w:r>
     </w:p>
     <w:p>
@@ -5588,8 +6458,13 @@
         </w:rPr>
       </w:pPr>
       <w:r>
-        <w:t xml:space="preserve">       warranty</w:t>
-      </w:r>
+        <w:t xml:space="preserve">       </w:t>
+      </w:r>
+      <w:proofErr w:type="gramStart"/>
+      <w:r>
+        <w:t>warranty</w:t>
+      </w:r>
+      <w:proofErr w:type="gramEnd"/>
       <w:r>
         <w:rPr>
           <w:b/>
@@ -5641,11 +6516,18 @@
         <w:t>=</w:t>
       </w:r>
       <w:r>
-        <w:t>array of(</w:t>
-      </w:r>
+        <w:t xml:space="preserve">array </w:t>
+      </w:r>
+      <w:proofErr w:type="gramStart"/>
+      <w:r>
+        <w:t>of(</w:t>
+      </w:r>
+      <w:proofErr w:type="spellStart"/>
+      <w:proofErr w:type="gramEnd"/>
       <w:r>
         <w:t>desname</w:t>
       </w:r>
+      <w:proofErr w:type="spellEnd"/>
       <w:r>
         <w:t>)</w:t>
       </w:r>
@@ -5675,9 +6557,11 @@
       <w:r>
         <w:t>(</w:t>
       </w:r>
+      <w:proofErr w:type="spellStart"/>
       <w:r>
         <w:t>errCode</w:t>
       </w:r>
+      <w:proofErr w:type="spellEnd"/>
       <w:r>
         <w:t>)</w:t>
       </w:r>
@@ -5720,7 +6604,23 @@
           <w:b/>
           <w:bCs/>
         </w:rPr>
-        <w:t>) Get Product By Name</w:t>
+        <w:t xml:space="preserve">) Get Product </w:t>
+      </w:r>
+      <w:proofErr w:type="gramStart"/>
+      <w:r>
+        <w:rPr>
+          <w:b/>
+          <w:bCs/>
+        </w:rPr>
+        <w:t>By</w:t>
+      </w:r>
+      <w:proofErr w:type="gramEnd"/>
+      <w:r>
+        <w:rPr>
+          <w:b/>
+          <w:bCs/>
+        </w:rPr>
+        <w:t xml:space="preserve"> Name</w:t>
       </w:r>
     </w:p>
     <w:p>
@@ -5779,9 +6679,11 @@
       <w:r>
         <w:t xml:space="preserve">-&gt;action= </w:t>
       </w:r>
+      <w:proofErr w:type="spellStart"/>
       <w:r>
         <w:t>getPrdByName</w:t>
       </w:r>
+      <w:proofErr w:type="spellEnd"/>
     </w:p>
     <w:p>
       <w:pPr>
@@ -5802,9 +6704,11 @@
       <w:r>
         <w:t>-&gt;</w:t>
       </w:r>
+      <w:proofErr w:type="spellStart"/>
       <w:r>
         <w:t>prname</w:t>
       </w:r>
+      <w:proofErr w:type="spellEnd"/>
       <w:r>
         <w:t>= Product name</w:t>
       </w:r>
@@ -5938,6 +6842,7 @@
         </w:rPr>
         <w:t xml:space="preserve">oduct </w:t>
       </w:r>
+      <w:proofErr w:type="gramStart"/>
       <w:r>
         <w:rPr>
           <w:b/>
@@ -5945,6 +6850,7 @@
         </w:rPr>
         <w:t>By</w:t>
       </w:r>
+      <w:proofErr w:type="gramEnd"/>
       <w:r>
         <w:rPr>
           <w:b/>
@@ -6010,17 +6916,48 @@
       <w:r>
         <w:t>&amp;</w:t>
       </w:r>
-      <w:r>
-        <w:t>sortby&lt;sorting by price&gt;&amp;</w:t>
-      </w:r>
-      <w:r>
-        <w:t>slist=&lt;shape list&gt;&amp;clist=&lt;</w:t>
-      </w:r>
-      <w:r>
-        <w:t xml:space="preserve">colot </w:t>
-      </w:r>
-      <w:r>
-        <w:t>list&gt;&amp;tlist&lt;type list&gt;</w:t>
+      <w:proofErr w:type="spellStart"/>
+      <w:r>
+        <w:t>sortby</w:t>
+      </w:r>
+      <w:proofErr w:type="spellEnd"/>
+      <w:r>
+        <w:t>&lt;sorting by price&gt;&amp;</w:t>
+      </w:r>
+      <w:proofErr w:type="spellStart"/>
+      <w:r>
+        <w:t>slist</w:t>
+      </w:r>
+      <w:proofErr w:type="spellEnd"/>
+      <w:r>
+        <w:t>=&lt;shape list&gt;&amp;</w:t>
+      </w:r>
+      <w:proofErr w:type="spellStart"/>
+      <w:r>
+        <w:t>clist</w:t>
+      </w:r>
+      <w:proofErr w:type="spellEnd"/>
+      <w:r>
+        <w:t>=&lt;</w:t>
+      </w:r>
+      <w:proofErr w:type="spellStart"/>
+      <w:r>
+        <w:t>colot</w:t>
+      </w:r>
+      <w:proofErr w:type="spellEnd"/>
+      <w:r>
+        <w:t xml:space="preserve"> </w:t>
+      </w:r>
+      <w:r>
+        <w:t>list&gt;&amp;</w:t>
+      </w:r>
+      <w:proofErr w:type="spellStart"/>
+      <w:r>
+        <w:t>tlist</w:t>
+      </w:r>
+      <w:proofErr w:type="spellEnd"/>
+      <w:r>
+        <w:t>&lt;type list&gt;</w:t>
       </w:r>
     </w:p>
     <w:p>
@@ -6049,23 +6986,33 @@
         <w:tab/>
         <w:t xml:space="preserve">-&gt;action= </w:t>
       </w:r>
+      <w:proofErr w:type="spellStart"/>
       <w:r>
         <w:t>getPrdByCatid</w:t>
       </w:r>
-    </w:p>
-    <w:p>
-      <w:pPr>
-        <w:spacing w:after="0"/>
-      </w:pPr>
-      <w:r>
-        <w:tab/>
-      </w:r>
-      <w:r>
-        <w:tab/>
-      </w:r>
-      <w:r>
-        <w:tab/>
-        <w:t>-&gt;catid= Category Id to fetch the category name.</w:t>
+      <w:proofErr w:type="spellEnd"/>
+    </w:p>
+    <w:p>
+      <w:pPr>
+        <w:spacing w:after="0"/>
+      </w:pPr>
+      <w:r>
+        <w:tab/>
+      </w:r>
+      <w:r>
+        <w:tab/>
+      </w:r>
+      <w:r>
+        <w:tab/>
+        <w:t>-&gt;</w:t>
+      </w:r>
+      <w:proofErr w:type="spellStart"/>
+      <w:r>
+        <w:t>catid</w:t>
+      </w:r>
+      <w:proofErr w:type="spellEnd"/>
+      <w:r>
+        <w:t>= Category Id to fetch the category name.</w:t>
       </w:r>
     </w:p>
     <w:p>
@@ -6121,22 +7068,38 @@
       </w:r>
       <w:r>
         <w:tab/>
-        <w:t>-&gt;sortby=sorting the products according to price</w:t>
-      </w:r>
-    </w:p>
-    <w:p>
-      <w:pPr>
-        <w:spacing w:after="0"/>
-      </w:pPr>
-      <w:r>
-        <w:tab/>
-      </w:r>
-      <w:r>
-        <w:tab/>
-      </w:r>
-      <w:r>
-        <w:tab/>
-        <w:t>-&gt;slist=</w:t>
+        <w:t>-&gt;</w:t>
+      </w:r>
+      <w:proofErr w:type="spellStart"/>
+      <w:r>
+        <w:t>sortby</w:t>
+      </w:r>
+      <w:proofErr w:type="spellEnd"/>
+      <w:r>
+        <w:t>=sorting the products according to price</w:t>
+      </w:r>
+    </w:p>
+    <w:p>
+      <w:pPr>
+        <w:spacing w:after="0"/>
+      </w:pPr>
+      <w:r>
+        <w:tab/>
+      </w:r>
+      <w:r>
+        <w:tab/>
+      </w:r>
+      <w:r>
+        <w:tab/>
+        <w:t>-&gt;</w:t>
+      </w:r>
+      <w:proofErr w:type="spellStart"/>
+      <w:r>
+        <w:t>slist</w:t>
+      </w:r>
+      <w:proofErr w:type="spellEnd"/>
+      <w:r>
+        <w:t>=</w:t>
       </w:r>
       <w:r>
         <w:t>shape list filter</w:t>
@@ -6154,7 +7117,15 @@
       </w:r>
       <w:r>
         <w:tab/>
-        <w:t>-&gt;tlist=</w:t>
+        <w:t>-&gt;</w:t>
+      </w:r>
+      <w:proofErr w:type="spellStart"/>
+      <w:r>
+        <w:t>tlist</w:t>
+      </w:r>
+      <w:proofErr w:type="spellEnd"/>
+      <w:r>
+        <w:t>=</w:t>
       </w:r>
       <w:r>
         <w:t>range</w:t>
@@ -6175,7 +7146,15 @@
       </w:r>
       <w:r>
         <w:tab/>
-        <w:t>-&gt;clist=</w:t>
+        <w:t>-&gt;</w:t>
+      </w:r>
+      <w:proofErr w:type="spellStart"/>
+      <w:r>
+        <w:t>clist</w:t>
+      </w:r>
+      <w:proofErr w:type="spellEnd"/>
+      <w:r>
+        <w:t>=</w:t>
       </w:r>
       <w:r>
         <w:t xml:space="preserve"> list filter</w:t>
@@ -6210,7 +7189,23 @@
           <w:b/>
           <w:bCs/>
         </w:rPr>
-        <w:t>) Obtain Product By Id</w:t>
+        <w:t xml:space="preserve">) Obtain Product </w:t>
+      </w:r>
+      <w:proofErr w:type="gramStart"/>
+      <w:r>
+        <w:rPr>
+          <w:b/>
+          <w:bCs/>
+        </w:rPr>
+        <w:t>By</w:t>
+      </w:r>
+      <w:proofErr w:type="gramEnd"/>
+      <w:r>
+        <w:rPr>
+          <w:b/>
+          <w:bCs/>
+        </w:rPr>
+        <w:t xml:space="preserve"> Id</w:t>
       </w:r>
     </w:p>
     <w:p>
@@ -6235,7 +7230,15 @@
         <w:t>&lt;product Id&gt;</w:t>
       </w:r>
       <w:r>
-        <w:t>&amp;catid=&lt;category id&gt;</w:t>
+        <w:t>&amp;</w:t>
+      </w:r>
+      <w:proofErr w:type="spellStart"/>
+      <w:r>
+        <w:t>catid</w:t>
+      </w:r>
+      <w:proofErr w:type="spellEnd"/>
+      <w:r>
+        <w:t>=&lt;category id&gt;</w:t>
       </w:r>
       <w:r>
         <w:t>&amp;page=</w:t>
@@ -6274,11 +7277,16 @@
       </w:r>
       <w:r>
         <w:tab/>
-        <w:t>-&gt;action= getPrdByI</w:t>
+        <w:t xml:space="preserve">-&gt;action= </w:t>
+      </w:r>
+      <w:proofErr w:type="spellStart"/>
+      <w:r>
+        <w:t>getPrdByI</w:t>
       </w:r>
       <w:r>
         <w:t>d</w:t>
       </w:r>
+      <w:proofErr w:type="spellEnd"/>
     </w:p>
     <w:p>
       <w:pPr>
@@ -6293,26 +7301,36 @@
       </w:r>
       <w:r>
         <w:tab/>
-        <w:t>-&gt;prdid= Product Id to fetch the category name.</w:t>
-      </w:r>
-    </w:p>
-    <w:p>
-      <w:pPr>
-        <w:spacing w:after="0"/>
-      </w:pPr>
-      <w:r>
-        <w:tab/>
-      </w:r>
-      <w:r>
-        <w:tab/>
-      </w:r>
-      <w:r>
-        <w:tab/>
         <w:t>-&gt;</w:t>
       </w:r>
+      <w:proofErr w:type="spellStart"/>
+      <w:r>
+        <w:t>prdid</w:t>
+      </w:r>
+      <w:proofErr w:type="spellEnd"/>
+      <w:r>
+        <w:t>= Product Id to fetch the category name.</w:t>
+      </w:r>
+    </w:p>
+    <w:p>
+      <w:pPr>
+        <w:spacing w:after="0"/>
+      </w:pPr>
+      <w:r>
+        <w:tab/>
+      </w:r>
+      <w:r>
+        <w:tab/>
+      </w:r>
+      <w:r>
+        <w:tab/>
+        <w:t>-&gt;</w:t>
+      </w:r>
+      <w:proofErr w:type="spellStart"/>
       <w:r>
         <w:t>catid</w:t>
       </w:r>
+      <w:proofErr w:type="spellEnd"/>
       <w:r>
         <w:t>=category id</w:t>
       </w:r>
@@ -6385,6 +7403,7 @@
         </w:rPr>
         <w:t>4</w:t>
       </w:r>
+      <w:proofErr w:type="gramStart"/>
       <w:r>
         <w:rPr>
           <w:b/>
@@ -6397,7 +7416,15 @@
           <w:b/>
           <w:bCs/>
         </w:rPr>
-        <w:t>Get all the products in the stock despite of the category</w:t>
+        <w:t>Get</w:t>
+      </w:r>
+      <w:proofErr w:type="gramEnd"/>
+      <w:r>
+        <w:rPr>
+          <w:b/>
+          <w:bCs/>
+        </w:rPr>
+        <w:t xml:space="preserve"> all the products in the stock despite of the category</w:t>
       </w:r>
     </w:p>
     <w:p>
@@ -6449,8 +7476,13 @@
       </w:r>
       <w:r>
         <w:tab/>
-        <w:t>-&gt;action= getList</w:t>
-      </w:r>
+        <w:t xml:space="preserve">-&gt;action= </w:t>
+      </w:r>
+      <w:proofErr w:type="spellStart"/>
+      <w:r>
+        <w:t>getList</w:t>
+      </w:r>
+      <w:proofErr w:type="spellEnd"/>
     </w:p>
     <w:p>
       <w:pPr>
@@ -6509,12 +7541,21 @@
         </w:rPr>
         <w:t>5</w:t>
       </w:r>
-      <w:r>
-        <w:rPr>
-          <w:b/>
-          <w:bCs/>
-        </w:rPr>
-        <w:t xml:space="preserve">)Get all the products in the stock </w:t>
+      <w:proofErr w:type="gramStart"/>
+      <w:r>
+        <w:rPr>
+          <w:b/>
+          <w:bCs/>
+        </w:rPr>
+        <w:t>)Get</w:t>
+      </w:r>
+      <w:proofErr w:type="gramEnd"/>
+      <w:r>
+        <w:rPr>
+          <w:b/>
+          <w:bCs/>
+        </w:rPr>
+        <w:t xml:space="preserve"> all the products in the stock </w:t>
       </w:r>
       <w:r>
         <w:rPr>
@@ -6576,8 +7617,13 @@
       </w:r>
       <w:r>
         <w:tab/>
-        <w:t>-&gt;action= getList</w:t>
-      </w:r>
+        <w:t xml:space="preserve">-&gt;action= </w:t>
+      </w:r>
+      <w:proofErr w:type="spellStart"/>
+      <w:r>
+        <w:t>getList</w:t>
+      </w:r>
+      <w:proofErr w:type="spellEnd"/>
     </w:p>
     <w:p>
       <w:pPr>
@@ -6606,7 +7652,15 @@
       </w:r>
       <w:r>
         <w:tab/>
-        <w:t>-&gt;cityname=vendors present in a city</w:t>
+        <w:t>-&gt;</w:t>
+      </w:r>
+      <w:proofErr w:type="spellStart"/>
+      <w:r>
+        <w:t>cityname</w:t>
+      </w:r>
+      <w:proofErr w:type="spellEnd"/>
+      <w:r>
+        <w:t>=vendors present in a city</w:t>
       </w:r>
     </w:p>
     <w:p>
@@ -6651,12 +7705,21 @@
         </w:rPr>
         <w:t>6</w:t>
       </w:r>
-      <w:r>
-        <w:rPr>
-          <w:b/>
-          <w:bCs/>
-        </w:rPr>
-        <w:t>)Get all the products in the stock with in a particular brand</w:t>
+      <w:proofErr w:type="gramStart"/>
+      <w:r>
+        <w:rPr>
+          <w:b/>
+          <w:bCs/>
+        </w:rPr>
+        <w:t>)Get</w:t>
+      </w:r>
+      <w:proofErr w:type="gramEnd"/>
+      <w:r>
+        <w:rPr>
+          <w:b/>
+          <w:bCs/>
+        </w:rPr>
+        <w:t xml:space="preserve"> all the products in the stock with in a particular brand</w:t>
       </w:r>
     </w:p>
     <w:p>
@@ -6711,8 +7774,13 @@
       </w:r>
       <w:r>
         <w:tab/>
-        <w:t>-&gt;action= getList</w:t>
-      </w:r>
+        <w:t xml:space="preserve">-&gt;action= </w:t>
+      </w:r>
+      <w:proofErr w:type="spellStart"/>
+      <w:r>
+        <w:t>getList</w:t>
+      </w:r>
+      <w:proofErr w:type="spellEnd"/>
     </w:p>
     <w:p>
       <w:pPr>
@@ -6741,10 +7809,18 @@
       </w:r>
       <w:r>
         <w:tab/>
-        <w:t>-&gt;b</w:t>
-      </w:r>
-      <w:r>
-        <w:t>name=</w:t>
+        <w:t>-&gt;</w:t>
+      </w:r>
+      <w:proofErr w:type="spellStart"/>
+      <w:r>
+        <w:t>b</w:t>
+      </w:r>
+      <w:r>
+        <w:t>name</w:t>
+      </w:r>
+      <w:proofErr w:type="spellEnd"/>
+      <w:r>
+        <w:t>=</w:t>
       </w:r>
       <w:r>
         <w:t>products of a particular brand</w:t>
@@ -6792,12 +7868,21 @@
         </w:rPr>
         <w:t>7</w:t>
       </w:r>
-      <w:r>
-        <w:rPr>
-          <w:b/>
-          <w:bCs/>
-        </w:rPr>
-        <w:t>)Get All Attribute List</w:t>
+      <w:proofErr w:type="gramStart"/>
+      <w:r>
+        <w:rPr>
+          <w:b/>
+          <w:bCs/>
+        </w:rPr>
+        <w:t>)Get</w:t>
+      </w:r>
+      <w:proofErr w:type="gramEnd"/>
+      <w:r>
+        <w:rPr>
+          <w:b/>
+          <w:bCs/>
+        </w:rPr>
+        <w:t xml:space="preserve"> All Attribute List</w:t>
       </w:r>
     </w:p>
     <w:p>
@@ -6851,9 +7936,11 @@
         <w:tab/>
         <w:t xml:space="preserve">-&gt;action= </w:t>
       </w:r>
+      <w:proofErr w:type="spellStart"/>
       <w:r>
         <w:t>get_attrList</w:t>
       </w:r>
+      <w:proofErr w:type="spellEnd"/>
     </w:p>
     <w:p>
       <w:pPr>
@@ -6990,7 +8077,15 @@
         <w:t>&lt;Property Name&gt;</w:t>
       </w:r>
       <w:r>
-        <w:t>&amp;dname=</w:t>
+        <w:t>&amp;</w:t>
+      </w:r>
+      <w:proofErr w:type="spellStart"/>
+      <w:r>
+        <w:t>dname</w:t>
+      </w:r>
+      <w:proofErr w:type="spellEnd"/>
+      <w:r>
+        <w:t>=</w:t>
       </w:r>
       <w:r>
         <w:t>&lt;Property display name&gt;</w:t>
@@ -7014,7 +8109,15 @@
         <w:t>&gt;</w:t>
       </w:r>
       <w:r>
-        <w:t>&amp;upos=</w:t>
+        <w:t>&amp;</w:t>
+      </w:r>
+      <w:proofErr w:type="spellStart"/>
+      <w:r>
+        <w:t>upos</w:t>
+      </w:r>
+      <w:proofErr w:type="spellEnd"/>
+      <w:r>
+        <w:t>=</w:t>
       </w:r>
       <w:r>
         <w:t>&lt;0-Prefix 1-Postfix&gt;</w:t>
@@ -7022,12 +8125,16 @@
       <w:r>
         <w:t>&amp;</w:t>
       </w:r>
+      <w:proofErr w:type="spellStart"/>
+      <w:proofErr w:type="gramStart"/>
       <w:r>
         <w:t>v</w:t>
       </w:r>
       <w:r>
         <w:t>als</w:t>
       </w:r>
+      <w:proofErr w:type="spellEnd"/>
+      <w:proofErr w:type="gramEnd"/>
       <w:r>
         <w:t>=</w:t>
       </w:r>
@@ -7038,22 +8145,62 @@
         <w:t>&amp;range=</w:t>
       </w:r>
       <w:r>
-        <w:t>&lt;upperbound or lowerbound &gt;</w:t>
+        <w:t>&lt;</w:t>
+      </w:r>
+      <w:proofErr w:type="spellStart"/>
+      <w:r>
+        <w:t>upperbound</w:t>
+      </w:r>
+      <w:proofErr w:type="spellEnd"/>
+      <w:r>
+        <w:t xml:space="preserve"> or </w:t>
+      </w:r>
+      <w:proofErr w:type="spellStart"/>
+      <w:r>
+        <w:t>lowerbound</w:t>
+      </w:r>
+      <w:proofErr w:type="spellEnd"/>
+      <w:r>
+        <w:t xml:space="preserve"> &gt;</w:t>
       </w:r>
       <w:r>
         <w:t>&amp;</w:t>
       </w:r>
+      <w:proofErr w:type="spellStart"/>
       <w:r>
         <w:t>uselist</w:t>
       </w:r>
+      <w:proofErr w:type="spellEnd"/>
       <w:r>
         <w:t>=</w:t>
       </w:r>
       <w:r>
-        <w:t>&lt;table to use for reference&gt;&amp;tabledname=&lt;table to use for auto suggestions&gt;</w:t>
-      </w:r>
-      <w:r>
-        <w:t>&amp;list_values=&lt;list values&gt;</w:t>
+        <w:t>&lt;t</w:t>
+      </w:r>
+      <w:r>
+        <w:t>able to use for reference&gt;&amp;</w:t>
+      </w:r>
+      <w:proofErr w:type="spellStart"/>
+      <w:r>
+        <w:t>tbl</w:t>
+      </w:r>
+      <w:r>
+        <w:t>dname</w:t>
+      </w:r>
+      <w:proofErr w:type="spellEnd"/>
+      <w:r>
+        <w:t>=&lt;table to use for auto suggestions&gt;</w:t>
+      </w:r>
+      <w:r>
+        <w:t>&amp;</w:t>
+      </w:r>
+      <w:proofErr w:type="spellStart"/>
+      <w:r>
+        <w:t>list_values</w:t>
+      </w:r>
+      <w:proofErr w:type="spellEnd"/>
+      <w:r>
+        <w:t>=&lt;list values&gt;</w:t>
       </w:r>
     </w:p>
     <w:p>
@@ -7085,9 +8232,11 @@
       <w:r>
         <w:t xml:space="preserve"> </w:t>
       </w:r>
+      <w:proofErr w:type="spellStart"/>
       <w:r>
         <w:t>set_attributes_details</w:t>
       </w:r>
+      <w:proofErr w:type="spellEnd"/>
     </w:p>
     <w:p>
       <w:pPr>
@@ -7152,7 +8301,21 @@
           <w:rFonts w:eastAsia="Calibri"/>
         </w:rPr>
         <w:tab/>
-        <w:t>-&gt;dname= Attribute Display Name</w:t>
+        <w:t>-&gt;</w:t>
+      </w:r>
+      <w:proofErr w:type="spellStart"/>
+      <w:r>
+        <w:rPr>
+          <w:rFonts w:eastAsia="Calibri"/>
+        </w:rPr>
+        <w:t>dname</w:t>
+      </w:r>
+      <w:proofErr w:type="spellEnd"/>
+      <w:r>
+        <w:rPr>
+          <w:rFonts w:eastAsia="Calibri"/>
+        </w:rPr>
+        <w:t>= Attribute Display Name</w:t>
       </w:r>
       <w:r>
         <w:rPr>
@@ -7224,25 +8387,43 @@
       </w:r>
       <w:r>
         <w:tab/>
-        <w:t>-&gt;upos= Attribute Unit Position (0-Prefix 1-Postfix)</w:t>
-      </w:r>
-    </w:p>
-    <w:p>
-      <w:pPr>
-        <w:spacing w:after="0"/>
-        <w:rPr>
-          <w:rFonts w:eastAsia="Calibri"/>
-        </w:rPr>
-      </w:pPr>
-      <w:r>
-        <w:tab/>
-      </w:r>
-      <w:r>
-        <w:tab/>
-      </w:r>
-      <w:r>
-        <w:tab/>
-        <w:t>-&gt;vals= Attribute</w:t>
+        <w:t>-&gt;</w:t>
+      </w:r>
+      <w:proofErr w:type="spellStart"/>
+      <w:r>
+        <w:t>upos</w:t>
+      </w:r>
+      <w:proofErr w:type="spellEnd"/>
+      <w:r>
+        <w:t>= Attribute Unit Position (0-Prefix 1-Postfix)</w:t>
+      </w:r>
+    </w:p>
+    <w:p>
+      <w:pPr>
+        <w:spacing w:after="0"/>
+        <w:rPr>
+          <w:rFonts w:eastAsia="Calibri"/>
+        </w:rPr>
+      </w:pPr>
+      <w:r>
+        <w:tab/>
+      </w:r>
+      <w:r>
+        <w:tab/>
+      </w:r>
+      <w:r>
+        <w:tab/>
+        <w:t>-&gt;</w:t>
+      </w:r>
+      <w:proofErr w:type="spellStart"/>
+      <w:proofErr w:type="gramStart"/>
+      <w:r>
+        <w:t>vals</w:t>
+      </w:r>
+      <w:proofErr w:type="spellEnd"/>
+      <w:proofErr w:type="gramEnd"/>
+      <w:r>
+        <w:t>= Attribute</w:t>
       </w:r>
       <w:r>
         <w:t xml:space="preserve"> type</w:t>
@@ -7296,31 +8477,65 @@
           <w:rFonts w:eastAsia="Calibri"/>
         </w:rPr>
         <w:tab/>
-        <w:t>-&gt;uselist= name of table to use.</w:t>
-      </w:r>
-    </w:p>
-    <w:p>
-      <w:pPr>
-        <w:spacing w:after="0"/>
-      </w:pPr>
-      <w:r>
-        <w:rPr>
-          <w:rFonts w:eastAsia="Calibri"/>
-        </w:rPr>
-        <w:tab/>
-      </w:r>
-      <w:r>
-        <w:rPr>
-          <w:rFonts w:eastAsia="Calibri"/>
-        </w:rPr>
-        <w:tab/>
-      </w:r>
-      <w:r>
-        <w:rPr>
-          <w:rFonts w:eastAsia="Calibri"/>
-        </w:rPr>
-        <w:tab/>
-        <w:t>-&gt;tabledname=</w:t>
+        <w:t>-&gt;</w:t>
+      </w:r>
+      <w:proofErr w:type="spellStart"/>
+      <w:r>
+        <w:rPr>
+          <w:rFonts w:eastAsia="Calibri"/>
+        </w:rPr>
+        <w:t>uselist</w:t>
+      </w:r>
+      <w:proofErr w:type="spellEnd"/>
+      <w:r>
+        <w:rPr>
+          <w:rFonts w:eastAsia="Calibri"/>
+        </w:rPr>
+        <w:t>= name of table to use.</w:t>
+      </w:r>
+    </w:p>
+    <w:p>
+      <w:pPr>
+        <w:spacing w:after="0"/>
+      </w:pPr>
+      <w:r>
+        <w:rPr>
+          <w:rFonts w:eastAsia="Calibri"/>
+        </w:rPr>
+        <w:tab/>
+      </w:r>
+      <w:r>
+        <w:rPr>
+          <w:rFonts w:eastAsia="Calibri"/>
+        </w:rPr>
+        <w:tab/>
+      </w:r>
+      <w:r>
+        <w:rPr>
+          <w:rFonts w:eastAsia="Calibri"/>
+        </w:rPr>
+        <w:tab/>
+        <w:t>-&gt;</w:t>
+      </w:r>
+      <w:proofErr w:type="spellStart"/>
+      <w:r>
+        <w:rPr>
+          <w:rFonts w:eastAsia="Calibri"/>
+        </w:rPr>
+        <w:t>t</w:t>
+      </w:r>
+      <w:r>
+        <w:rPr>
+          <w:rFonts w:eastAsia="Calibri"/>
+        </w:rPr>
+        <w:t>bldname</w:t>
+      </w:r>
+      <w:proofErr w:type="spellEnd"/>
+      <w:r>
+        <w:rPr>
+          <w:rFonts w:eastAsia="Calibri"/>
+        </w:rPr>
+        <w:t>=</w:t>
       </w:r>
       <w:r>
         <w:rPr>
@@ -7365,7 +8580,15 @@
       </w:r>
       <w:r>
         <w:tab/>
-        <w:t>-&gt;list_values=list of values.</w:t>
+        <w:t>-&gt;</w:t>
+      </w:r>
+      <w:proofErr w:type="spellStart"/>
+      <w:r>
+        <w:t>list_values</w:t>
+      </w:r>
+      <w:proofErr w:type="spellEnd"/>
+      <w:r>
+        <w:t>=list of values.</w:t>
       </w:r>
     </w:p>
     <w:p>
@@ -7416,7 +8639,15 @@
         </w:r>
       </w:hyperlink>
       <w:r>
-        <w:t xml:space="preserve"> attribute identity number&gt;</w:t>
+        <w:t xml:space="preserve"> </w:t>
+      </w:r>
+      <w:proofErr w:type="gramStart"/>
+      <w:r>
+        <w:t>attribute</w:t>
+      </w:r>
+      <w:proofErr w:type="gramEnd"/>
+      <w:r>
+        <w:t xml:space="preserve"> identity number&gt;</w:t>
       </w:r>
     </w:p>
     <w:p>
@@ -7443,24 +8674,37 @@
       </w:r>
       <w:r>
         <w:tab/>
-        <w:t>-&gt;action= fetch_attributes_details</w:t>
-      </w:r>
-    </w:p>
-    <w:p>
-      <w:pPr>
-        <w:spacing w:after="0"/>
-      </w:pPr>
-      <w:r>
-        <w:tab/>
-      </w:r>
-      <w:r>
-        <w:tab/>
-      </w:r>
-      <w:r>
-        <w:tab/>
-      </w:r>
-      <w:r>
-        <w:t>-&gt;attribid= attribute identity number</w:t>
+        <w:t xml:space="preserve">-&gt;action= </w:t>
+      </w:r>
+      <w:proofErr w:type="spellStart"/>
+      <w:r>
+        <w:t>fetch_attributes_details</w:t>
+      </w:r>
+      <w:proofErr w:type="spellEnd"/>
+    </w:p>
+    <w:p>
+      <w:pPr>
+        <w:spacing w:after="0"/>
+      </w:pPr>
+      <w:r>
+        <w:tab/>
+      </w:r>
+      <w:r>
+        <w:tab/>
+      </w:r>
+      <w:r>
+        <w:tab/>
+      </w:r>
+      <w:r>
+        <w:t>-&gt;</w:t>
+      </w:r>
+      <w:proofErr w:type="spellStart"/>
+      <w:r>
+        <w:t>attribid</w:t>
+      </w:r>
+      <w:proofErr w:type="spellEnd"/>
+      <w:r>
+        <w:t>= attribute identity number</w:t>
       </w:r>
     </w:p>
     <w:p>
@@ -7526,13 +8770,29 @@
         <w:t>&lt;attribute identity number&gt;</w:t>
       </w:r>
       <w:r>
-        <w:t>&amp;dflag=</w:t>
+        <w:t>&amp;</w:t>
+      </w:r>
+      <w:proofErr w:type="spellStart"/>
+      <w:r>
+        <w:t>dflag</w:t>
+      </w:r>
+      <w:proofErr w:type="spellEnd"/>
+      <w:r>
+        <w:t>=</w:t>
       </w:r>
       <w:r>
         <w:t>&lt;attribute display flag&gt;</w:t>
       </w:r>
       <w:r>
-        <w:t>&amp;dpos=</w:t>
+        <w:t>&amp;</w:t>
+      </w:r>
+      <w:proofErr w:type="spellStart"/>
+      <w:r>
+        <w:t>dpos</w:t>
+      </w:r>
+      <w:proofErr w:type="spellEnd"/>
+      <w:r>
+        <w:t>=</w:t>
       </w:r>
       <w:r>
         <w:t>&lt;</w:t>
@@ -7544,25 +8804,57 @@
         <w:t>&gt;</w:t>
       </w:r>
       <w:r>
-        <w:t>&amp;fil_flag=</w:t>
+        <w:t>&amp;</w:t>
+      </w:r>
+      <w:proofErr w:type="spellStart"/>
+      <w:r>
+        <w:t>fil_flag</w:t>
+      </w:r>
+      <w:proofErr w:type="spellEnd"/>
+      <w:r>
+        <w:t>=</w:t>
       </w:r>
       <w:r>
         <w:t>&lt;Filter Flag&gt;</w:t>
       </w:r>
       <w:r>
-        <w:t>&amp;fil_pos=</w:t>
+        <w:t>&amp;</w:t>
+      </w:r>
+      <w:proofErr w:type="spellStart"/>
+      <w:r>
+        <w:t>fil_pos</w:t>
+      </w:r>
+      <w:proofErr w:type="spellEnd"/>
+      <w:r>
+        <w:t>=</w:t>
       </w:r>
       <w:r>
         <w:t>&lt;Attribute Filter Position&gt;</w:t>
       </w:r>
       <w:r>
-        <w:t>&amp;aflag=</w:t>
+        <w:t>&amp;</w:t>
+      </w:r>
+      <w:proofErr w:type="spellStart"/>
+      <w:r>
+        <w:t>aflag</w:t>
+      </w:r>
+      <w:proofErr w:type="spellEnd"/>
+      <w:r>
+        <w:t>=</w:t>
       </w:r>
       <w:r>
         <w:t>&lt;Active Flag&gt;</w:t>
       </w:r>
       <w:r>
-        <w:t>&amp;catid=</w:t>
+        <w:t>&amp;</w:t>
+      </w:r>
+      <w:proofErr w:type="spellStart"/>
+      <w:r>
+        <w:t>catid</w:t>
+      </w:r>
+      <w:proofErr w:type="spellEnd"/>
+      <w:r>
+        <w:t>=</w:t>
       </w:r>
       <w:r>
         <w:t>&lt;category Identity Number&gt;</w:t>
@@ -7594,9 +8886,11 @@
         <w:tab/>
         <w:t xml:space="preserve">-&gt;action= </w:t>
       </w:r>
+      <w:proofErr w:type="spellStart"/>
       <w:r>
         <w:t>set_category_mapping</w:t>
       </w:r>
+      <w:proofErr w:type="spellEnd"/>
     </w:p>
     <w:p>
       <w:pPr>
@@ -7629,7 +8923,15 @@
         <w:tab/>
       </w:r>
       <w:r>
-        <w:t xml:space="preserve">-&gt;dflag= Attribute Display </w:t>
+        <w:t>-&gt;</w:t>
+      </w:r>
+      <w:proofErr w:type="spellStart"/>
+      <w:r>
+        <w:t>dflag</w:t>
+      </w:r>
+      <w:proofErr w:type="spellEnd"/>
+      <w:r>
+        <w:t xml:space="preserve">= Attribute Display </w:t>
       </w:r>
       <w:r>
         <w:t>Flag (</w:t>
@@ -7652,7 +8954,15 @@
         <w:tab/>
       </w:r>
       <w:r>
-        <w:t xml:space="preserve">-&gt;dpos= Attribute Display </w:t>
+        <w:t>-&gt;</w:t>
+      </w:r>
+      <w:proofErr w:type="spellStart"/>
+      <w:r>
+        <w:t>dpos</w:t>
+      </w:r>
+      <w:proofErr w:type="spellEnd"/>
+      <w:r>
+        <w:t xml:space="preserve">= Attribute Display </w:t>
       </w:r>
       <w:r>
         <w:t>Position (</w:t>
@@ -7677,9 +8987,11 @@
       <w:r>
         <w:t>-&gt;</w:t>
       </w:r>
+      <w:proofErr w:type="spellStart"/>
       <w:r>
         <w:t>fil_flag</w:t>
       </w:r>
+      <w:proofErr w:type="spellEnd"/>
       <w:r>
         <w:t>= Attribute Filter Flag</w:t>
       </w:r>
@@ -7696,7 +9008,15 @@
       </w:r>
       <w:r>
         <w:tab/>
-        <w:t>-&gt;fil_pos= Attribute Filter Position</w:t>
+        <w:t>-&gt;</w:t>
+      </w:r>
+      <w:proofErr w:type="spellStart"/>
+      <w:r>
+        <w:t>fil_pos</w:t>
+      </w:r>
+      <w:proofErr w:type="spellEnd"/>
+      <w:r>
+        <w:t>= Attribute Filter Position</w:t>
       </w:r>
     </w:p>
     <w:p>
@@ -7714,7 +9034,15 @@
         <w:tab/>
       </w:r>
       <w:r>
-        <w:t>-&gt;aflag= Active Flag</w:t>
+        <w:t>-&gt;</w:t>
+      </w:r>
+      <w:proofErr w:type="spellStart"/>
+      <w:r>
+        <w:t>aflag</w:t>
+      </w:r>
+      <w:proofErr w:type="spellEnd"/>
+      <w:r>
+        <w:t>= Active Flag</w:t>
       </w:r>
       <w:r>
         <w:t xml:space="preserve"> </w:t>
@@ -7738,7 +9066,15 @@
         <w:ind w:left="1440" w:firstLine="720"/>
       </w:pPr>
       <w:r>
-        <w:t>-&gt;catid= Category Identity Number</w:t>
+        <w:t>-&gt;</w:t>
+      </w:r>
+      <w:proofErr w:type="spellStart"/>
+      <w:r>
+        <w:t>catid</w:t>
+      </w:r>
+      <w:proofErr w:type="spellEnd"/>
+      <w:r>
+        <w:t>= Category Identity Number</w:t>
       </w:r>
     </w:p>
     <w:p>
@@ -7835,23 +9171,33 @@
         <w:tab/>
         <w:t xml:space="preserve">-&gt;action= </w:t>
       </w:r>
+      <w:proofErr w:type="spellStart"/>
       <w:r>
         <w:t>fetch_category_mapping</w:t>
       </w:r>
-    </w:p>
-    <w:p>
-      <w:pPr>
-        <w:spacing w:after="0"/>
-      </w:pPr>
-      <w:r>
-        <w:tab/>
-      </w:r>
-      <w:r>
-        <w:tab/>
-      </w:r>
-      <w:r>
-        <w:tab/>
-        <w:t>-&gt;catid= Category identity number</w:t>
+      <w:proofErr w:type="spellEnd"/>
+    </w:p>
+    <w:p>
+      <w:pPr>
+        <w:spacing w:after="0"/>
+      </w:pPr>
+      <w:r>
+        <w:tab/>
+      </w:r>
+      <w:r>
+        <w:tab/>
+      </w:r>
+      <w:r>
+        <w:tab/>
+        <w:t>-&gt;</w:t>
+      </w:r>
+      <w:proofErr w:type="spellStart"/>
+      <w:r>
+        <w:t>catid</w:t>
+      </w:r>
+      <w:proofErr w:type="spellEnd"/>
+      <w:r>
+        <w:t>= Category identity number</w:t>
       </w:r>
     </w:p>
     <w:p>
@@ -7963,25 +9309,35 @@
       <w:r>
         <w:t xml:space="preserve">-&gt;action= </w:t>
       </w:r>
+      <w:proofErr w:type="spellStart"/>
       <w:r>
         <w:t>unset_category_mapping</w:t>
       </w:r>
-    </w:p>
-    <w:p>
-      <w:pPr>
-        <w:spacing w:after="0"/>
-      </w:pPr>
-      <w:r>
-        <w:tab/>
-      </w:r>
-      <w:r>
-        <w:tab/>
-      </w:r>
-      <w:r>
-        <w:tab/>
-      </w:r>
-      <w:r>
-        <w:t xml:space="preserve">-&gt;catid= Category Unique Id </w:t>
+      <w:proofErr w:type="spellEnd"/>
+    </w:p>
+    <w:p>
+      <w:pPr>
+        <w:spacing w:after="0"/>
+      </w:pPr>
+      <w:r>
+        <w:tab/>
+      </w:r>
+      <w:r>
+        <w:tab/>
+      </w:r>
+      <w:r>
+        <w:tab/>
+      </w:r>
+      <w:r>
+        <w:t>-&gt;</w:t>
+      </w:r>
+      <w:proofErr w:type="spellStart"/>
+      <w:r>
+        <w:t>catid</w:t>
+      </w:r>
+      <w:proofErr w:type="spellEnd"/>
+      <w:r>
+        <w:t xml:space="preserve">= Category Unique Id </w:t>
       </w:r>
     </w:p>
     <w:p>
@@ -8046,14 +9402,30 @@
           <w:b/>
           <w:bCs/>
         </w:rPr>
-        <w:t>) View Vendor Details by providing product id</w:t>
-      </w:r>
-      <w:r>
-        <w:rPr>
-          <w:b/>
-          <w:bCs/>
-        </w:rPr>
-        <w:t>(code)</w:t>
+        <w:t xml:space="preserve">) View Vendor Details by providing product </w:t>
+      </w:r>
+      <w:proofErr w:type="gramStart"/>
+      <w:r>
+        <w:rPr>
+          <w:b/>
+          <w:bCs/>
+        </w:rPr>
+        <w:t>id</w:t>
+      </w:r>
+      <w:r>
+        <w:rPr>
+          <w:b/>
+          <w:bCs/>
+        </w:rPr>
+        <w:t>(</w:t>
+      </w:r>
+      <w:proofErr w:type="gramEnd"/>
+      <w:r>
+        <w:rPr>
+          <w:b/>
+          <w:bCs/>
+        </w:rPr>
+        <w:t>code)</w:t>
       </w:r>
     </w:p>
     <w:p>
@@ -8072,7 +9444,15 @@
         <w:t xml:space="preserve"> code&gt;</w:t>
       </w:r>
       <w:r>
-        <w:t>&amp;vid=&lt;vendor identity number&gt;&amp;page=&lt;number of pages&gt;&amp;limit=&lt;display number of elements&gt;</w:t>
+        <w:t>&amp;</w:t>
+      </w:r>
+      <w:proofErr w:type="spellStart"/>
+      <w:r>
+        <w:t>vid</w:t>
+      </w:r>
+      <w:proofErr w:type="spellEnd"/>
+      <w:r>
+        <w:t>=&lt;vendor identity number&gt;&amp;page=&lt;number of pages&gt;&amp;limit=&lt;display number of elements&gt;</w:t>
       </w:r>
       <w:r>
         <w:tab/>
@@ -8114,9 +9494,11 @@
       <w:r>
         <w:t xml:space="preserve"> </w:t>
       </w:r>
+      <w:proofErr w:type="spellStart"/>
       <w:r>
         <w:t>getVDetailByPid</w:t>
       </w:r>
+      <w:proofErr w:type="spellEnd"/>
     </w:p>
     <w:p>
       <w:pPr>
@@ -8138,7 +9520,17 @@
         <w:t>-&gt;</w:t>
       </w:r>
       <w:r>
-        <w:t xml:space="preserve"> pid </w:t>
+        <w:t xml:space="preserve"> </w:t>
+      </w:r>
+      <w:proofErr w:type="spellStart"/>
+      <w:proofErr w:type="gramStart"/>
+      <w:r>
+        <w:t>pid</w:t>
+      </w:r>
+      <w:proofErr w:type="spellEnd"/>
+      <w:proofErr w:type="gramEnd"/>
+      <w:r>
+        <w:t xml:space="preserve"> </w:t>
       </w:r>
       <w:r>
         <w:t>=</w:t>
@@ -8182,7 +9574,21 @@
         <w:rPr>
           <w:rFonts w:eastAsia="Calibri"/>
         </w:rPr>
-        <w:t>-&gt;vid=vendor id unique number</w:t>
+        <w:t>-&gt;</w:t>
+      </w:r>
+      <w:proofErr w:type="spellStart"/>
+      <w:r>
+        <w:rPr>
+          <w:rFonts w:eastAsia="Calibri"/>
+        </w:rPr>
+        <w:t>vid</w:t>
+      </w:r>
+      <w:proofErr w:type="spellEnd"/>
+      <w:r>
+        <w:rPr>
+          <w:rFonts w:eastAsia="Calibri"/>
+        </w:rPr>
+        <w:t>=vendor id unique number</w:t>
       </w:r>
     </w:p>
     <w:p>
@@ -8359,23 +9765,35 @@
         <w:tab/>
         <w:t xml:space="preserve">-&gt;action= </w:t>
       </w:r>
+      <w:proofErr w:type="spellStart"/>
       <w:r>
         <w:t>viewsh</w:t>
       </w:r>
-    </w:p>
-    <w:p>
-      <w:pPr>
-        <w:spacing w:after="0"/>
-      </w:pPr>
-      <w:r>
-        <w:tab/>
-      </w:r>
-      <w:r>
-        <w:tab/>
-      </w:r>
-      <w:r>
-        <w:tab/>
-        <w:t xml:space="preserve">-&gt;dt= </w:t>
+      <w:proofErr w:type="spellEnd"/>
+    </w:p>
+    <w:p>
+      <w:pPr>
+        <w:spacing w:after="0"/>
+      </w:pPr>
+      <w:r>
+        <w:tab/>
+      </w:r>
+      <w:r>
+        <w:tab/>
+      </w:r>
+      <w:r>
+        <w:tab/>
+        <w:t>-&gt;</w:t>
+      </w:r>
+      <w:proofErr w:type="spellStart"/>
+      <w:proofErr w:type="gramStart"/>
+      <w:r>
+        <w:t>dt</w:t>
+      </w:r>
+      <w:proofErr w:type="spellEnd"/>
+      <w:proofErr w:type="gramEnd"/>
+      <w:r>
+        <w:t xml:space="preserve">= </w:t>
       </w:r>
       <w:r>
         <w:rPr>
@@ -8412,13 +9830,31 @@
         <w:t xml:space="preserve">= </w:t>
       </w:r>
       <w:r>
-        <w:t xml:space="preserve">Array of(uid,vid </w:t>
+        <w:t xml:space="preserve">Array </w:t>
+      </w:r>
+      <w:proofErr w:type="gramStart"/>
+      <w:r>
+        <w:t>of(</w:t>
+      </w:r>
+      <w:proofErr w:type="spellStart"/>
+      <w:proofErr w:type="gramEnd"/>
+      <w:r>
+        <w:t>uid,vid</w:t>
+      </w:r>
+      <w:proofErr w:type="spellEnd"/>
+      <w:r>
+        <w:t xml:space="preserve"> </w:t>
       </w:r>
       <w:r>
         <w:t>,</w:t>
       </w:r>
-      <w:r>
-        <w:t>pid)</w:t>
+      <w:proofErr w:type="spellStart"/>
+      <w:r>
+        <w:t>pid</w:t>
+      </w:r>
+      <w:proofErr w:type="spellEnd"/>
+      <w:r>
+        <w:t>)</w:t>
       </w:r>
     </w:p>
     <w:p>
@@ -8553,23 +9989,35 @@
         <w:tab/>
         <w:t xml:space="preserve">-&gt;action= </w:t>
       </w:r>
+      <w:proofErr w:type="spellStart"/>
       <w:r>
         <w:t>upd_prd_lineage</w:t>
       </w:r>
-    </w:p>
-    <w:p>
-      <w:pPr>
-        <w:spacing w:after="0"/>
-      </w:pPr>
-      <w:r>
-        <w:tab/>
-      </w:r>
-      <w:r>
-        <w:tab/>
-      </w:r>
-      <w:r>
-        <w:tab/>
-        <w:t xml:space="preserve">-&gt;dt= </w:t>
+      <w:proofErr w:type="spellEnd"/>
+    </w:p>
+    <w:p>
+      <w:pPr>
+        <w:spacing w:after="0"/>
+      </w:pPr>
+      <w:r>
+        <w:tab/>
+      </w:r>
+      <w:r>
+        <w:tab/>
+      </w:r>
+      <w:r>
+        <w:tab/>
+        <w:t>-&gt;</w:t>
+      </w:r>
+      <w:proofErr w:type="spellStart"/>
+      <w:proofErr w:type="gramStart"/>
+      <w:r>
+        <w:t>dt</w:t>
+      </w:r>
+      <w:proofErr w:type="spellEnd"/>
+      <w:proofErr w:type="gramEnd"/>
+      <w:r>
+        <w:t xml:space="preserve">= </w:t>
       </w:r>
       <w:r>
         <w:rPr>
@@ -8592,8 +10040,13 @@
         <w:spacing w:after="0"/>
         <w:ind w:left="2160" w:firstLine="720"/>
       </w:pPr>
-      <w:r>
-        <w:t xml:space="preserve">a)Result </w:t>
+      <w:proofErr w:type="gramStart"/>
+      <w:r>
+        <w:t>a)</w:t>
+      </w:r>
+      <w:proofErr w:type="gramEnd"/>
+      <w:r>
+        <w:t xml:space="preserve">Result </w:t>
       </w:r>
     </w:p>
     <w:p>
@@ -8623,9 +10076,11 @@
       <w:r>
         <w:t>array of (</w:t>
       </w:r>
+      <w:proofErr w:type="spellStart"/>
       <w:r>
         <w:t>uid</w:t>
       </w:r>
+      <w:proofErr w:type="spellEnd"/>
       <w:r>
         <w:t>)</w:t>
       </w:r>
@@ -8713,7 +10168,15 @@
         <w:t>=</w:t>
       </w:r>
       <w:r>
-        <w:t xml:space="preserve"> &lt;A multi dimensional json encoded array having</w:t>
+        <w:t xml:space="preserve"> &lt;A multi dimensional </w:t>
+      </w:r>
+      <w:proofErr w:type="spellStart"/>
+      <w:r>
+        <w:t>json</w:t>
+      </w:r>
+      <w:proofErr w:type="spellEnd"/>
+      <w:r>
+        <w:t xml:space="preserve"> encoded array having</w:t>
       </w:r>
       <w:r>
         <w:t xml:space="preserve"> 2</w:t>
@@ -8751,23 +10214,35 @@
       <w:r>
         <w:t xml:space="preserve"> </w:t>
       </w:r>
+      <w:proofErr w:type="spellStart"/>
       <w:r>
         <w:t>addCom</w:t>
       </w:r>
-    </w:p>
-    <w:p>
-      <w:pPr>
-        <w:spacing w:after="0"/>
-      </w:pPr>
-      <w:r>
-        <w:tab/>
-      </w:r>
-      <w:r>
-        <w:tab/>
-      </w:r>
-      <w:r>
-        <w:tab/>
-        <w:t>-&gt;dt=</w:t>
+      <w:proofErr w:type="spellEnd"/>
+    </w:p>
+    <w:p>
+      <w:pPr>
+        <w:spacing w:after="0"/>
+      </w:pPr>
+      <w:r>
+        <w:tab/>
+      </w:r>
+      <w:r>
+        <w:tab/>
+      </w:r>
+      <w:r>
+        <w:tab/>
+        <w:t>-&gt;</w:t>
+      </w:r>
+      <w:proofErr w:type="spellStart"/>
+      <w:proofErr w:type="gramStart"/>
+      <w:r>
+        <w:t>dt</w:t>
+      </w:r>
+      <w:proofErr w:type="spellEnd"/>
+      <w:proofErr w:type="gramEnd"/>
+      <w:r>
+        <w:t>=</w:t>
       </w:r>
       <w:r>
         <w:rPr>
@@ -8845,9 +10320,11 @@
         </w:rPr>
         <w:t>(</w:t>
       </w:r>
+      <w:proofErr w:type="spellStart"/>
       <w:r>
         <w:t>city</w:t>
       </w:r>
+      <w:proofErr w:type="gramStart"/>
       <w:r>
         <w:t>,</w:t>
       </w:r>
@@ -8885,8 +10362,13 @@
         <w:t>,</w:t>
       </w:r>
       <w:r>
-        <w:t>final_opinion</w:t>
-      </w:r>
+        <w:t>final</w:t>
+      </w:r>
+      <w:proofErr w:type="gramEnd"/>
+      <w:r>
+        <w:t>_opinion</w:t>
+      </w:r>
+      <w:proofErr w:type="spellEnd"/>
       <w:r>
         <w:t>)</w:t>
       </w:r>
@@ -8906,11 +10388,18 @@
         <w:t>-&gt;error=</w:t>
       </w:r>
       <w:r>
-        <w:t xml:space="preserve"> array of(</w:t>
-      </w:r>
+        <w:t xml:space="preserve"> array </w:t>
+      </w:r>
+      <w:proofErr w:type="gramStart"/>
+      <w:r>
+        <w:t>of(</w:t>
+      </w:r>
+      <w:proofErr w:type="spellStart"/>
+      <w:proofErr w:type="gramEnd"/>
       <w:r>
         <w:t>errCode</w:t>
       </w:r>
+      <w:proofErr w:type="spellEnd"/>
       <w:r>
         <w:t>)</w:t>
       </w:r>
@@ -8952,7 +10441,23 @@
           <w:b/>
           <w:bCs/>
         </w:rPr>
-        <w:t>) Get All the testimonial details</w:t>
+        <w:t xml:space="preserve">) Get </w:t>
+      </w:r>
+      <w:proofErr w:type="gramStart"/>
+      <w:r>
+        <w:rPr>
+          <w:b/>
+          <w:bCs/>
+        </w:rPr>
+        <w:t>All</w:t>
+      </w:r>
+      <w:proofErr w:type="gramEnd"/>
+      <w:r>
+        <w:rPr>
+          <w:b/>
+          <w:bCs/>
+        </w:rPr>
+        <w:t xml:space="preserve"> the testimonial details</w:t>
       </w:r>
     </w:p>
     <w:p>
@@ -9002,8 +10507,13 @@
         <w:tab/>
       </w:r>
       <w:r>
-        <w:t>-&gt;action=viewCom</w:t>
-      </w:r>
+        <w:t>-&gt;action=</w:t>
+      </w:r>
+      <w:proofErr w:type="spellStart"/>
+      <w:r>
+        <w:t>viewCom</w:t>
+      </w:r>
+      <w:proofErr w:type="spellEnd"/>
     </w:p>
     <w:p>
       <w:pPr>
@@ -9094,7 +10604,15 @@
         <w:t>=</w:t>
       </w:r>
       <w:r>
-        <w:t xml:space="preserve"> &lt;A multi dimensional json encoded array having</w:t>
+        <w:t xml:space="preserve"> &lt;A multi dimensional </w:t>
+      </w:r>
+      <w:proofErr w:type="spellStart"/>
+      <w:r>
+        <w:t>json</w:t>
+      </w:r>
+      <w:proofErr w:type="spellEnd"/>
+      <w:r>
+        <w:t xml:space="preserve"> encoded array having</w:t>
       </w:r>
       <w:r>
         <w:t xml:space="preserve"> 2</w:t>
@@ -9129,23 +10647,35 @@
       <w:r>
         <w:t xml:space="preserve"> </w:t>
       </w:r>
+      <w:proofErr w:type="spellStart"/>
       <w:r>
         <w:t>addNewsletter</w:t>
       </w:r>
-    </w:p>
-    <w:p>
-      <w:pPr>
-        <w:spacing w:after="0"/>
-      </w:pPr>
-      <w:r>
-        <w:tab/>
-      </w:r>
-      <w:r>
-        <w:tab/>
-      </w:r>
-      <w:r>
-        <w:tab/>
-        <w:t>-&gt;dt=</w:t>
+      <w:proofErr w:type="spellEnd"/>
+    </w:p>
+    <w:p>
+      <w:pPr>
+        <w:spacing w:after="0"/>
+      </w:pPr>
+      <w:r>
+        <w:tab/>
+      </w:r>
+      <w:r>
+        <w:tab/>
+      </w:r>
+      <w:r>
+        <w:tab/>
+        <w:t>-&gt;</w:t>
+      </w:r>
+      <w:proofErr w:type="spellStart"/>
+      <w:proofErr w:type="gramStart"/>
+      <w:r>
+        <w:t>dt</w:t>
+      </w:r>
+      <w:proofErr w:type="spellEnd"/>
+      <w:proofErr w:type="gramEnd"/>
+      <w:r>
+        <w:t>=</w:t>
       </w:r>
       <w:r>
         <w:rPr>
@@ -9185,25 +10715,44 @@
         <w:t>R</w:t>
       </w:r>
       <w:r>
-        <w:t>esult= array of(</w:t>
-      </w:r>
+        <w:t xml:space="preserve">esult= array </w:t>
+      </w:r>
+      <w:proofErr w:type="gramStart"/>
+      <w:r>
+        <w:t>of(</w:t>
+      </w:r>
+      <w:proofErr w:type="spellStart"/>
+      <w:proofErr w:type="gramEnd"/>
       <w:r>
         <w:t>cquery</w:t>
       </w:r>
+      <w:proofErr w:type="spellEnd"/>
       <w:r>
         <w:t xml:space="preserve">, </w:t>
       </w:r>
+      <w:proofErr w:type="spellStart"/>
       <w:r>
         <w:t>cname</w:t>
       </w:r>
+      <w:proofErr w:type="spellEnd"/>
       <w:r>
         <w:t xml:space="preserve">, </w:t>
       </w:r>
+      <w:proofErr w:type="spellStart"/>
       <w:r>
         <w:t>logmobile</w:t>
       </w:r>
-      <w:r>
-        <w:t>, cemail)</w:t>
+      <w:proofErr w:type="spellEnd"/>
+      <w:r>
+        <w:t xml:space="preserve">, </w:t>
+      </w:r>
+      <w:proofErr w:type="spellStart"/>
+      <w:r>
+        <w:t>cemail</w:t>
+      </w:r>
+      <w:proofErr w:type="spellEnd"/>
+      <w:r>
+        <w:t>)</w:t>
       </w:r>
     </w:p>
     <w:p>
@@ -9220,9 +10769,11 @@
       <w:r>
         <w:t>rror=array of (</w:t>
       </w:r>
+      <w:proofErr w:type="spellStart"/>
       <w:r>
         <w:t>errCode</w:t>
       </w:r>
+      <w:proofErr w:type="spellEnd"/>
       <w:r>
         <w:t>)</w:t>
       </w:r>
@@ -9248,12 +10799,21 @@
         </w:rPr>
         <w:t>49</w:t>
       </w:r>
-      <w:r>
-        <w:rPr>
-          <w:b/>
-          <w:bCs/>
-        </w:rPr>
-        <w:t>)View  a Customer’s recent queries</w:t>
+      <w:proofErr w:type="gramStart"/>
+      <w:r>
+        <w:rPr>
+          <w:b/>
+          <w:bCs/>
+        </w:rPr>
+        <w:t>)View</w:t>
+      </w:r>
+      <w:proofErr w:type="gramEnd"/>
+      <w:r>
+        <w:rPr>
+          <w:b/>
+          <w:bCs/>
+        </w:rPr>
+        <w:t xml:space="preserve">  a Customer’s recent queries</w:t>
       </w:r>
     </w:p>
     <w:p>
@@ -9305,9 +10865,11 @@
       <w:r>
         <w:t xml:space="preserve"> </w:t>
       </w:r>
+      <w:proofErr w:type="spellStart"/>
       <w:r>
         <w:t>viewhelp</w:t>
       </w:r>
+      <w:proofErr w:type="spellEnd"/>
     </w:p>
     <w:p>
       <w:pPr>
@@ -9402,7 +10964,15 @@
         </w:r>
       </w:hyperlink>
       <w:r>
-        <w:t xml:space="preserve"> unique id Number&gt;&amp;page=&lt;number of pages&gt;&amp;limit=&lt;display elements per page&gt;&amp;prname =&lt;product name &gt;</w:t>
+        <w:t xml:space="preserve"> unique id Number&gt;&amp;page=&lt;number of pages&gt;&amp;limit=&lt;display elements per page&gt;&amp;</w:t>
+      </w:r>
+      <w:proofErr w:type="spellStart"/>
+      <w:r>
+        <w:t>prname</w:t>
+      </w:r>
+      <w:proofErr w:type="spellEnd"/>
+      <w:r>
+        <w:t xml:space="preserve"> =&lt;product name &gt;</w:t>
       </w:r>
     </w:p>
     <w:p>
@@ -9431,23 +11001,33 @@
         <w:tab/>
         <w:t xml:space="preserve">-&gt;action= </w:t>
       </w:r>
+      <w:proofErr w:type="spellStart"/>
       <w:r>
         <w:t>getVproducts</w:t>
       </w:r>
-    </w:p>
-    <w:p>
-      <w:pPr>
-        <w:spacing w:after="0"/>
-      </w:pPr>
-      <w:r>
-        <w:tab/>
-      </w:r>
-      <w:r>
-        <w:tab/>
-      </w:r>
-      <w:r>
-        <w:tab/>
-        <w:t>-&gt;vid= vendor id number</w:t>
+      <w:proofErr w:type="spellEnd"/>
+    </w:p>
+    <w:p>
+      <w:pPr>
+        <w:spacing w:after="0"/>
+      </w:pPr>
+      <w:r>
+        <w:tab/>
+      </w:r>
+      <w:r>
+        <w:tab/>
+      </w:r>
+      <w:r>
+        <w:tab/>
+        <w:t>-&gt;</w:t>
+      </w:r>
+      <w:proofErr w:type="spellStart"/>
+      <w:r>
+        <w:t>vid</w:t>
+      </w:r>
+      <w:proofErr w:type="spellEnd"/>
+      <w:r>
+        <w:t>= vendor id number</w:t>
       </w:r>
     </w:p>
     <w:p>
@@ -9498,7 +11078,15 @@
       </w:r>
       <w:r>
         <w:tab/>
-        <w:t>-&gt;prname=</w:t>
+        <w:t>-&gt;</w:t>
+      </w:r>
+      <w:proofErr w:type="spellStart"/>
+      <w:r>
+        <w:t>prname</w:t>
+      </w:r>
+      <w:proofErr w:type="spellEnd"/>
+      <w:r>
+        <w:t>=</w:t>
       </w:r>
       <w:r>
         <w:t xml:space="preserve"> </w:t>
@@ -9634,23 +11222,33 @@
         <w:tab/>
         <w:t xml:space="preserve">-&gt;action= </w:t>
       </w:r>
+      <w:proofErr w:type="spellStart"/>
       <w:r>
         <w:t>productByDesigner</w:t>
       </w:r>
-    </w:p>
-    <w:p>
-      <w:pPr>
-        <w:spacing w:after="0"/>
-      </w:pPr>
-      <w:r>
-        <w:tab/>
-      </w:r>
-      <w:r>
-        <w:tab/>
-      </w:r>
-      <w:r>
-        <w:tab/>
-        <w:t>-&gt;desname= designer name</w:t>
+      <w:proofErr w:type="spellEnd"/>
+    </w:p>
+    <w:p>
+      <w:pPr>
+        <w:spacing w:after="0"/>
+      </w:pPr>
+      <w:r>
+        <w:tab/>
+      </w:r>
+      <w:r>
+        <w:tab/>
+      </w:r>
+      <w:r>
+        <w:tab/>
+        <w:t>-&gt;</w:t>
+      </w:r>
+      <w:proofErr w:type="spellStart"/>
+      <w:r>
+        <w:t>desname</w:t>
+      </w:r>
+      <w:proofErr w:type="spellEnd"/>
+      <w:r>
+        <w:t>= designer name</w:t>
       </w:r>
     </w:p>
     <w:p>

</xml_diff>